<commit_message>
Final code fixes and finishing report
</commit_message>
<xml_diff>
--- a/3/Raport 3.docx
+++ b/3/Raport 3.docx
@@ -14,104 +14,53 @@
       <w:r>
         <w:t xml:space="preserve"> wybraliśmy porównując wartości </w:t>
       </w:r>
-      <w:proofErr w:type="spellStart"/>
       <w:r>
         <w:t>BCE</w:t>
       </w:r>
       <w:r>
         <w:t>Loss</w:t>
       </w:r>
-      <w:proofErr w:type="spellEnd"/>
       <w:r>
         <w:t xml:space="preserve"> (</w:t>
       </w:r>
-      <w:proofErr w:type="spellStart"/>
-      <w:r>
-        <w:t>Binary</w:t>
-      </w:r>
-      <w:proofErr w:type="spellEnd"/>
-      <w:r>
-        <w:t xml:space="preserve"> Cross-</w:t>
-      </w:r>
-      <w:proofErr w:type="spellStart"/>
-      <w:r>
-        <w:t>Entropy</w:t>
-      </w:r>
-      <w:proofErr w:type="spellEnd"/>
+      <w:r>
+        <w:t>Binary Cross-Entropy Loss</w:t>
+      </w:r>
+      <w:r>
+        <w:t>)</w:t>
+      </w:r>
+      <w:r>
+        <w:t xml:space="preserve"> dla zbioru </w:t>
+      </w:r>
+      <w:r>
+        <w:t>walidacyjnego</w:t>
+      </w:r>
+      <w:r>
+        <w:t>. Najniższa wartość (uzyskana w dowolnym epochu) wskazywała na najlepszy model. Zmian dokonywaliśmy w</w:t>
+      </w:r>
+      <w:r>
+        <w:t xml:space="preserve"> liczbie neuronów w warstwie ukrytej</w:t>
+      </w:r>
+      <w:r>
+        <w:t>, liczbie neuronów w warstwie ukrytej perceptronu</w:t>
+      </w:r>
+      <w:r>
+        <w:t xml:space="preserve"> oraz liczbie osadzeń. Dla warstwy ukrytej sprawdziliśmy 16, 32 oraz 64 neurony i ostatnia, największa wartość dawała najlepsze wyniki, toteż pozostawiliśmy 64 neurony.</w:t>
+      </w:r>
+      <w:r>
+        <w:t xml:space="preserve"> Dla warstwy ukrytej perceptronu również sprawdziliśmy 16, 32 i 64 neurony i t</w:t>
+      </w:r>
+      <w:r>
+        <w:t>ym razem środkowa wartość zapewniła najlepsze rezultaty.</w:t>
+      </w:r>
       <w:r>
         <w:t xml:space="preserve"> </w:t>
       </w:r>
-      <w:proofErr w:type="spellStart"/>
-      <w:r>
-        <w:t>Loss</w:t>
-      </w:r>
-      <w:proofErr w:type="spellEnd"/>
-      <w:r>
-        <w:t>)</w:t>
-      </w:r>
-      <w:r>
-        <w:t xml:space="preserve"> dla zbioru </w:t>
-      </w:r>
-      <w:r>
-        <w:t>walidacyjnego</w:t>
-      </w:r>
-      <w:r>
-        <w:t xml:space="preserve">. Najniższa wartość (uzyskana w dowolnym </w:t>
-      </w:r>
-      <w:proofErr w:type="spellStart"/>
-      <w:r>
-        <w:t>epochu</w:t>
-      </w:r>
-      <w:proofErr w:type="spellEnd"/>
-      <w:r>
-        <w:t xml:space="preserve">) wskazywała na najlepszy model. Zmian dokonywaliśmy w parametrach </w:t>
-      </w:r>
-      <w:r>
-        <w:t xml:space="preserve">[TUTAJ PARAMETRY, KTÓRE ZMIENIAŁEŚ PRZY SZUKANIU HIPERPARAMETRÓW </w:t>
-      </w:r>
-      <w:r>
-        <w:t xml:space="preserve">wraz z uzasadnieniem wyboru </w:t>
-      </w:r>
-      <w:proofErr w:type="spellStart"/>
-      <w:r>
-        <w:t>hiperparametrów</w:t>
-      </w:r>
-      <w:proofErr w:type="spellEnd"/>
-      <w:r>
-        <w:t xml:space="preserve"> takich jak liczba i typu warstw czy rozmiary </w:t>
-      </w:r>
-      <w:proofErr w:type="spellStart"/>
-      <w:r>
-        <w:t>osadzeń</w:t>
-      </w:r>
-      <w:proofErr w:type="spellEnd"/>
-      <w:r>
-        <w:t xml:space="preserve"> i jaki (rozmiarowo) </w:t>
-      </w:r>
-      <w:proofErr w:type="spellStart"/>
-      <w:r>
-        <w:t>encoding</w:t>
-      </w:r>
-      <w:proofErr w:type="spellEnd"/>
-      <w:r>
-        <w:t xml:space="preserve"> jest najlepszy</w:t>
-      </w:r>
-      <w:r>
-        <w:t xml:space="preserve"> dla klasyfikatora</w:t>
-      </w:r>
-      <w:r>
-        <w:t>]</w:t>
-      </w:r>
-      <w:r>
-        <w:t>.</w:t>
-      </w:r>
-    </w:p>
-    <w:p>
-      <w:r>
-        <w:t>Klasyfikator</w:t>
-      </w:r>
-      <w:r>
-        <w:t xml:space="preserve"> trenowany był wg algorytmu:</w:t>
+      <w:r>
+        <w:t xml:space="preserve">Z kolei sprawdzane przez nas liczby osadzeń (oprócz 1 i 2) wynosiły 64, 128 i 256. </w:t>
+      </w:r>
+      <w:r>
+        <w:t>Tu również najlepsza była wartość środkowa – 128.</w:t>
       </w:r>
     </w:p>
     <w:p>
@@ -120,9 +69,17 @@
           <w:noProof/>
         </w:rPr>
         <w:drawing>
-          <wp:inline distT="0" distB="0" distL="0" distR="0" wp14:anchorId="659A087A" wp14:editId="4F15FDD7">
-            <wp:extent cx="5760720" cy="4356100"/>
-            <wp:effectExtent l="0" t="0" r="0" b="6350"/>
+          <wp:anchor distT="0" distB="0" distL="114300" distR="114300" simplePos="0" relativeHeight="251677696" behindDoc="0" locked="0" layoutInCell="1" allowOverlap="1" wp14:anchorId="659A087A" wp14:editId="55BEB8B0">
+            <wp:simplePos x="0" y="0"/>
+            <wp:positionH relativeFrom="margin">
+              <wp:align>left</wp:align>
+            </wp:positionH>
+            <wp:positionV relativeFrom="paragraph">
+              <wp:posOffset>317500</wp:posOffset>
+            </wp:positionV>
+            <wp:extent cx="2609850" cy="1972945"/>
+            <wp:effectExtent l="0" t="0" r="0" b="8255"/>
+            <wp:wrapSquare wrapText="bothSides"/>
             <wp:docPr id="917559311" name="Obraz 1" descr="Obraz zawierający tekst, zrzut ekranu, Czcionka&#10;&#10;Opis wygenerowany automatycznie"/>
             <wp:cNvGraphicFramePr>
               <a:graphicFrameLocks xmlns:a="http://schemas.openxmlformats.org/drawingml/2006/main" noChangeAspect="1"/>
@@ -135,7 +92,13 @@
                     <pic:cNvPicPr/>
                   </pic:nvPicPr>
                   <pic:blipFill>
-                    <a:blip r:embed="rId4"/>
+                    <a:blip r:embed="rId4" cstate="print">
+                      <a:extLst>
+                        <a:ext uri="{28A0092B-C50C-407E-A947-70E740481C1C}">
+                          <a14:useLocalDpi xmlns:a14="http://schemas.microsoft.com/office/drawing/2010/main" val="0"/>
+                        </a:ext>
+                      </a:extLst>
+                    </a:blip>
                     <a:stretch>
                       <a:fillRect/>
                     </a:stretch>
@@ -143,7 +106,7 @@
                   <pic:spPr>
                     <a:xfrm>
                       <a:off x="0" y="0"/>
-                      <a:ext cx="5760720" cy="4356100"/>
+                      <a:ext cx="2609850" cy="1972945"/>
                     </a:xfrm>
                     <a:prstGeom prst="rect">
                       <a:avLst/>
@@ -152,20 +115,33 @@
                 </pic:pic>
               </a:graphicData>
             </a:graphic>
-          </wp:inline>
+            <wp14:sizeRelH relativeFrom="margin">
+              <wp14:pctWidth>0</wp14:pctWidth>
+            </wp14:sizeRelH>
+            <wp14:sizeRelV relativeFrom="margin">
+              <wp14:pctHeight>0</wp14:pctHeight>
+            </wp14:sizeRelV>
+          </wp:anchor>
         </w:drawing>
       </w:r>
       <w:r>
+        <w:t>Klasyfikator</w:t>
+      </w:r>
+      <w:r>
+        <w:t xml:space="preserve"> trenowany był wg algorytmu:</w:t>
+      </w:r>
+    </w:p>
+    <w:p/>
+    <w:p>
+      <w:r>
         <w:t xml:space="preserve">Zapobiegliśmy przeuczeniu poprzez zachowanie jedynie modelu o najniższym </w:t>
       </w:r>
-      <w:proofErr w:type="spellStart"/>
       <w:r>
         <w:t>BCE</w:t>
       </w:r>
       <w:r>
         <w:t>Loss</w:t>
       </w:r>
-      <w:proofErr w:type="spellEnd"/>
       <w:r>
         <w:t xml:space="preserve"> dla zbioru walidacyjnego</w:t>
       </w:r>
@@ -187,9 +163,76 @@
         <w:rPr>
           <w:noProof/>
         </w:rPr>
-        <w:lastRenderedPageBreak/>
         <w:drawing>
-          <wp:anchor distT="0" distB="0" distL="114300" distR="114300" simplePos="0" relativeHeight="251667456" behindDoc="0" locked="0" layoutInCell="1" allowOverlap="1" wp14:anchorId="660E1D69" wp14:editId="6B323A2D">
+          <wp:anchor distT="0" distB="0" distL="114300" distR="114300" simplePos="0" relativeHeight="251668480" behindDoc="0" locked="0" layoutInCell="1" allowOverlap="1" wp14:anchorId="55E29FE2" wp14:editId="363621E2">
+            <wp:simplePos x="0" y="0"/>
+            <wp:positionH relativeFrom="margin">
+              <wp:posOffset>1495425</wp:posOffset>
+            </wp:positionH>
+            <wp:positionV relativeFrom="paragraph">
+              <wp:posOffset>502285</wp:posOffset>
+            </wp:positionV>
+            <wp:extent cx="2164715" cy="1371600"/>
+            <wp:effectExtent l="0" t="0" r="6985" b="0"/>
+            <wp:wrapThrough wrapText="bothSides">
+              <wp:wrapPolygon edited="0">
+                <wp:start x="0" y="0"/>
+                <wp:lineTo x="0" y="21300"/>
+                <wp:lineTo x="21480" y="21300"/>
+                <wp:lineTo x="21480" y="0"/>
+                <wp:lineTo x="0" y="0"/>
+              </wp:wrapPolygon>
+            </wp:wrapThrough>
+            <wp:docPr id="712834702" name="Obraz 1" descr="Obraz zawierający tekst, Wykres, linia, diagram&#10;&#10;Opis wygenerowany automatycznie"/>
+            <wp:cNvGraphicFramePr>
+              <a:graphicFrameLocks xmlns:a="http://schemas.openxmlformats.org/drawingml/2006/main" noChangeAspect="1"/>
+            </wp:cNvGraphicFramePr>
+            <a:graphic xmlns:a="http://schemas.openxmlformats.org/drawingml/2006/main">
+              <a:graphicData uri="http://schemas.openxmlformats.org/drawingml/2006/picture">
+                <pic:pic xmlns:pic="http://schemas.openxmlformats.org/drawingml/2006/picture">
+                  <pic:nvPicPr>
+                    <pic:cNvPr id="712834702" name="Obraz 1" descr="Obraz zawierający tekst, Wykres, linia, diagram&#10;&#10;Opis wygenerowany automatycznie"/>
+                    <pic:cNvPicPr/>
+                  </pic:nvPicPr>
+                  <pic:blipFill>
+                    <a:blip r:embed="rId5" cstate="print">
+                      <a:extLst>
+                        <a:ext uri="{28A0092B-C50C-407E-A947-70E740481C1C}">
+                          <a14:useLocalDpi xmlns:a14="http://schemas.microsoft.com/office/drawing/2010/main" val="0"/>
+                        </a:ext>
+                      </a:extLst>
+                    </a:blip>
+                    <a:stretch>
+                      <a:fillRect/>
+                    </a:stretch>
+                  </pic:blipFill>
+                  <pic:spPr>
+                    <a:xfrm>
+                      <a:off x="0" y="0"/>
+                      <a:ext cx="2164715" cy="1371600"/>
+                    </a:xfrm>
+                    <a:prstGeom prst="rect">
+                      <a:avLst/>
+                    </a:prstGeom>
+                  </pic:spPr>
+                </pic:pic>
+              </a:graphicData>
+            </a:graphic>
+            <wp14:sizeRelH relativeFrom="margin">
+              <wp14:pctWidth>0</wp14:pctWidth>
+            </wp14:sizeRelH>
+            <wp14:sizeRelV relativeFrom="margin">
+              <wp14:pctHeight>0</wp14:pctHeight>
+            </wp14:sizeRelV>
+          </wp:anchor>
+        </w:drawing>
+      </w:r>
+      <w:r>
+        <w:rPr>
+          <w:noProof/>
+        </w:rPr>
+        <w:drawing>
+          <wp:anchor distT="0" distB="0" distL="114300" distR="114300" simplePos="0" relativeHeight="251666432" behindDoc="0" locked="0" layoutInCell="1" allowOverlap="1" wp14:anchorId="660E1D69" wp14:editId="5B6B15F4">
             <wp:simplePos x="0" y="0"/>
             <wp:positionH relativeFrom="margin">
               <wp:align>left</wp:align>
@@ -197,14 +240,14 @@
             <wp:positionV relativeFrom="paragraph">
               <wp:posOffset>457284</wp:posOffset>
             </wp:positionV>
-            <wp:extent cx="2416628" cy="2537460"/>
-            <wp:effectExtent l="0" t="0" r="3175" b="0"/>
+            <wp:extent cx="1405890" cy="1476375"/>
+            <wp:effectExtent l="0" t="0" r="3810" b="0"/>
             <wp:wrapThrough wrapText="bothSides">
               <wp:wrapPolygon edited="0">
                 <wp:start x="0" y="0"/>
-                <wp:lineTo x="0" y="21405"/>
-                <wp:lineTo x="21458" y="21405"/>
-                <wp:lineTo x="21458" y="0"/>
+                <wp:lineTo x="0" y="21182"/>
+                <wp:lineTo x="21366" y="21182"/>
+                <wp:lineTo x="21366" y="0"/>
                 <wp:lineTo x="0" y="0"/>
               </wp:wrapPolygon>
             </wp:wrapThrough>
@@ -220,7 +263,7 @@
                     <pic:cNvPicPr/>
                   </pic:nvPicPr>
                   <pic:blipFill rotWithShape="1">
-                    <a:blip r:embed="rId5">
+                    <a:blip r:embed="rId6" cstate="print">
                       <a:extLst>
                         <a:ext uri="{28A0092B-C50C-407E-A947-70E740481C1C}">
                           <a14:useLocalDpi xmlns:a14="http://schemas.microsoft.com/office/drawing/2010/main" val="0"/>
@@ -233,7 +276,7 @@
                   <pic:spPr bwMode="auto">
                     <a:xfrm>
                       <a:off x="0" y="0"/>
-                      <a:ext cx="2416628" cy="2537460"/>
+                      <a:ext cx="1413964" cy="1484664"/>
                     </a:xfrm>
                     <a:prstGeom prst="rect">
                       <a:avLst/>
@@ -250,68 +293,6 @@
                 </pic:pic>
               </a:graphicData>
             </a:graphic>
-          </wp:anchor>
-        </w:drawing>
-      </w:r>
-      <w:r>
-        <w:rPr>
-          <w:noProof/>
-        </w:rPr>
-        <w:drawing>
-          <wp:anchor distT="0" distB="0" distL="114300" distR="114300" simplePos="0" relativeHeight="251669504" behindDoc="0" locked="0" layoutInCell="1" allowOverlap="1" wp14:anchorId="55E29FE2" wp14:editId="00EEB1E9">
-            <wp:simplePos x="0" y="0"/>
-            <wp:positionH relativeFrom="margin">
-              <wp:posOffset>2476500</wp:posOffset>
-            </wp:positionH>
-            <wp:positionV relativeFrom="paragraph">
-              <wp:posOffset>652780</wp:posOffset>
-            </wp:positionV>
-            <wp:extent cx="3279775" cy="2078355"/>
-            <wp:effectExtent l="0" t="0" r="0" b="0"/>
-            <wp:wrapThrough wrapText="bothSides">
-              <wp:wrapPolygon edited="0">
-                <wp:start x="0" y="0"/>
-                <wp:lineTo x="0" y="21382"/>
-                <wp:lineTo x="21454" y="21382"/>
-                <wp:lineTo x="21454" y="0"/>
-                <wp:lineTo x="0" y="0"/>
-              </wp:wrapPolygon>
-            </wp:wrapThrough>
-            <wp:docPr id="712834702" name="Obraz 1" descr="Obraz zawierający tekst, Wykres, linia, diagram&#10;&#10;Opis wygenerowany automatycznie"/>
-            <wp:cNvGraphicFramePr>
-              <a:graphicFrameLocks xmlns:a="http://schemas.openxmlformats.org/drawingml/2006/main" noChangeAspect="1"/>
-            </wp:cNvGraphicFramePr>
-            <a:graphic xmlns:a="http://schemas.openxmlformats.org/drawingml/2006/main">
-              <a:graphicData uri="http://schemas.openxmlformats.org/drawingml/2006/picture">
-                <pic:pic xmlns:pic="http://schemas.openxmlformats.org/drawingml/2006/picture">
-                  <pic:nvPicPr>
-                    <pic:cNvPr id="712834702" name="Obraz 1" descr="Obraz zawierający tekst, Wykres, linia, diagram&#10;&#10;Opis wygenerowany automatycznie"/>
-                    <pic:cNvPicPr/>
-                  </pic:nvPicPr>
-                  <pic:blipFill>
-                    <a:blip r:embed="rId6" cstate="print">
-                      <a:extLst>
-                        <a:ext uri="{28A0092B-C50C-407E-A947-70E740481C1C}">
-                          <a14:useLocalDpi xmlns:a14="http://schemas.microsoft.com/office/drawing/2010/main" val="0"/>
-                        </a:ext>
-                      </a:extLst>
-                    </a:blip>
-                    <a:stretch>
-                      <a:fillRect/>
-                    </a:stretch>
-                  </pic:blipFill>
-                  <pic:spPr>
-                    <a:xfrm>
-                      <a:off x="0" y="0"/>
-                      <a:ext cx="3279775" cy="2078355"/>
-                    </a:xfrm>
-                    <a:prstGeom prst="rect">
-                      <a:avLst/>
-                    </a:prstGeom>
-                  </pic:spPr>
-                </pic:pic>
-              </a:graphicData>
-            </a:graphic>
             <wp14:sizeRelH relativeFrom="margin">
               <wp14:pctWidth>0</wp14:pctWidth>
             </wp14:sizeRelH>
@@ -327,11 +308,9 @@
       <w:r>
         <w:t xml:space="preserve"> (lewo) oraz wykres wartości </w:t>
       </w:r>
-      <w:proofErr w:type="spellStart"/>
       <w:r>
         <w:t>MSELoss</w:t>
       </w:r>
-      <w:proofErr w:type="spellEnd"/>
       <w:r>
         <w:t xml:space="preserve"> (prawo)</w:t>
       </w:r>
@@ -360,9 +339,9 @@
           <w:noProof/>
         </w:rPr>
         <w:drawing>
-          <wp:inline distT="0" distB="0" distL="0" distR="0" wp14:anchorId="2B99A242" wp14:editId="5940DDC0">
-            <wp:extent cx="5760720" cy="163902"/>
-            <wp:effectExtent l="0" t="0" r="0" b="7620"/>
+          <wp:inline distT="0" distB="0" distL="0" distR="0" wp14:anchorId="2B99A242" wp14:editId="7B675787">
+            <wp:extent cx="4714875" cy="134146"/>
+            <wp:effectExtent l="0" t="0" r="0" b="0"/>
             <wp:docPr id="835248440" name="Obraz 1" descr="Obraz zawierający tekst, zrzut ekranu, Czcionka&#10;&#10;Opis wygenerowany automatycznie"/>
             <wp:cNvGraphicFramePr>
               <a:graphicFrameLocks xmlns:a="http://schemas.openxmlformats.org/drawingml/2006/main" noChangeAspect="1"/>
@@ -382,7 +361,7 @@
                   <pic:spPr bwMode="auto">
                     <a:xfrm>
                       <a:off x="0" y="0"/>
-                      <a:ext cx="5760720" cy="163902"/>
+                      <a:ext cx="4992098" cy="142033"/>
                     </a:xfrm>
                     <a:prstGeom prst="rect">
                       <a:avLst/>
@@ -407,9 +386,9 @@
           <w:noProof/>
         </w:rPr>
         <w:drawing>
-          <wp:inline distT="0" distB="0" distL="0" distR="0" wp14:anchorId="4F62E66D" wp14:editId="0A460B59">
-            <wp:extent cx="5760720" cy="179885"/>
-            <wp:effectExtent l="0" t="0" r="0" b="0"/>
+          <wp:inline distT="0" distB="0" distL="0" distR="0" wp14:anchorId="4F62E66D" wp14:editId="6CE6DE4D">
+            <wp:extent cx="4714875" cy="147227"/>
+            <wp:effectExtent l="0" t="0" r="0" b="5715"/>
             <wp:docPr id="1167131390" name="Obraz 1" descr="Obraz zawierający tekst, zrzut ekranu, Czcionka&#10;&#10;Opis wygenerowany automatycznie"/>
             <wp:cNvGraphicFramePr>
               <a:graphicFrameLocks xmlns:a="http://schemas.openxmlformats.org/drawingml/2006/main" noChangeAspect="1"/>
@@ -429,7 +408,7 @@
                   <pic:spPr bwMode="auto">
                     <a:xfrm>
                       <a:off x="0" y="0"/>
-                      <a:ext cx="5760720" cy="179885"/>
+                      <a:ext cx="4823711" cy="150626"/>
                     </a:xfrm>
                     <a:prstGeom prst="rect">
                       <a:avLst/>
@@ -452,29 +431,38 @@
     </w:p>
     <w:p>
       <w:r>
+        <w:t xml:space="preserve">Rozłożenie danych i granica decyzyjna przy kodowaniu w </w:t>
+      </w:r>
+      <w:r>
+        <w:t>2 wymiarach</w:t>
+      </w:r>
+      <w:r>
+        <w:t xml:space="preserve"> dla najlepszej uzyskanej dokładności na zbiorze walidacyjnym (lewo) oraz wykres wartości </w:t>
+      </w:r>
+      <w:r>
+        <w:t>MSELoss</w:t>
+      </w:r>
+      <w:r>
+        <w:t xml:space="preserve"> (prawo):</w:t>
+      </w:r>
+    </w:p>
+    <w:p>
+      <w:r>
         <w:rPr>
           <w:noProof/>
         </w:rPr>
         <w:drawing>
-          <wp:anchor distT="0" distB="0" distL="114300" distR="114300" simplePos="0" relativeHeight="251665408" behindDoc="0" locked="0" layoutInCell="1" allowOverlap="1" wp14:anchorId="3C4A3ACF" wp14:editId="053CE49F">
+          <wp:anchor distT="0" distB="0" distL="114300" distR="114300" simplePos="0" relativeHeight="251664384" behindDoc="0" locked="0" layoutInCell="1" allowOverlap="1" wp14:anchorId="3C4A3ACF" wp14:editId="3B698DA0">
             <wp:simplePos x="0" y="0"/>
             <wp:positionH relativeFrom="margin">
-              <wp:align>right</wp:align>
+              <wp:posOffset>2057400</wp:posOffset>
             </wp:positionH>
             <wp:positionV relativeFrom="paragraph">
-              <wp:posOffset>644525</wp:posOffset>
+              <wp:posOffset>294005</wp:posOffset>
             </wp:positionV>
-            <wp:extent cx="3241675" cy="2063750"/>
-            <wp:effectExtent l="0" t="0" r="0" b="0"/>
-            <wp:wrapThrough wrapText="bothSides">
-              <wp:wrapPolygon edited="0">
-                <wp:start x="0" y="0"/>
-                <wp:lineTo x="0" y="21334"/>
-                <wp:lineTo x="21452" y="21334"/>
-                <wp:lineTo x="21452" y="0"/>
-                <wp:lineTo x="0" y="0"/>
-              </wp:wrapPolygon>
-            </wp:wrapThrough>
+            <wp:extent cx="2714625" cy="1727835"/>
+            <wp:effectExtent l="0" t="0" r="9525" b="5715"/>
+            <wp:wrapNone/>
             <wp:docPr id="1200021830" name="Obraz 1" descr="Obraz zawierający tekst, Wykres, diagram, linia&#10;&#10;Opis wygenerowany automatycznie"/>
             <wp:cNvGraphicFramePr>
               <a:graphicFrameLocks xmlns:a="http://schemas.openxmlformats.org/drawingml/2006/main" noChangeAspect="1"/>
@@ -501,7 +489,7 @@
                   <pic:spPr>
                     <a:xfrm>
                       <a:off x="0" y="0"/>
-                      <a:ext cx="3241675" cy="2063750"/>
+                      <a:ext cx="2714625" cy="1727835"/>
                     </a:xfrm>
                     <a:prstGeom prst="rect">
                       <a:avLst/>
@@ -524,22 +512,22 @@
           <w:noProof/>
         </w:rPr>
         <w:drawing>
-          <wp:anchor distT="0" distB="0" distL="114300" distR="114300" simplePos="0" relativeHeight="251664384" behindDoc="0" locked="0" layoutInCell="1" allowOverlap="1" wp14:anchorId="4840A0CA" wp14:editId="7E5919C6">
+          <wp:anchor distT="0" distB="0" distL="114300" distR="114300" simplePos="0" relativeHeight="251663360" behindDoc="0" locked="0" layoutInCell="1" allowOverlap="1" wp14:anchorId="4840A0CA" wp14:editId="7FF02933">
             <wp:simplePos x="0" y="0"/>
             <wp:positionH relativeFrom="margin">
               <wp:align>left</wp:align>
             </wp:positionH>
             <wp:positionV relativeFrom="paragraph">
-              <wp:posOffset>433147</wp:posOffset>
+              <wp:posOffset>450215</wp:posOffset>
             </wp:positionV>
-            <wp:extent cx="2516428" cy="2418080"/>
-            <wp:effectExtent l="0" t="0" r="0" b="1270"/>
+            <wp:extent cx="2009775" cy="1932067"/>
+            <wp:effectExtent l="0" t="0" r="0" b="0"/>
             <wp:wrapThrough wrapText="bothSides">
               <wp:wrapPolygon edited="0">
                 <wp:start x="0" y="0"/>
-                <wp:lineTo x="0" y="21441"/>
-                <wp:lineTo x="21426" y="21441"/>
-                <wp:lineTo x="21426" y="0"/>
+                <wp:lineTo x="0" y="21302"/>
+                <wp:lineTo x="21293" y="21302"/>
+                <wp:lineTo x="21293" y="0"/>
                 <wp:lineTo x="0" y="0"/>
               </wp:wrapPolygon>
             </wp:wrapThrough>
@@ -555,7 +543,7 @@
                     <pic:cNvPicPr/>
                   </pic:nvPicPr>
                   <pic:blipFill rotWithShape="1">
-                    <a:blip r:embed="rId9">
+                    <a:blip r:embed="rId9" cstate="print">
                       <a:extLst>
                         <a:ext uri="{28A0092B-C50C-407E-A947-70E740481C1C}">
                           <a14:useLocalDpi xmlns:a14="http://schemas.microsoft.com/office/drawing/2010/main" val="0"/>
@@ -568,446 +556,7 @@
                   <pic:spPr bwMode="auto">
                     <a:xfrm>
                       <a:off x="0" y="0"/>
-                      <a:ext cx="2516428" cy="2418080"/>
-                    </a:xfrm>
-                    <a:prstGeom prst="rect">
-                      <a:avLst/>
-                    </a:prstGeom>
-                    <a:ln>
-                      <a:noFill/>
-                    </a:ln>
-                    <a:extLst>
-                      <a:ext uri="{53640926-AAD7-44D8-BBD7-CCE9431645EC}">
-                        <a14:shadowObscured xmlns:a14="http://schemas.microsoft.com/office/drawing/2010/main"/>
-                      </a:ext>
-                    </a:extLst>
-                  </pic:spPr>
-                </pic:pic>
-              </a:graphicData>
-            </a:graphic>
-          </wp:anchor>
-        </w:drawing>
-      </w:r>
-      <w:r>
-        <w:t xml:space="preserve">Rozłożenie danych i granica decyzyjna przy kodowaniu w </w:t>
-      </w:r>
-      <w:r>
-        <w:t>2 wymiarach</w:t>
-      </w:r>
-      <w:r>
-        <w:t xml:space="preserve"> dla najlepszej uzyskanej dokładności na zbiorze walidacyjnym (lewo) oraz wykres wartości </w:t>
-      </w:r>
-      <w:proofErr w:type="spellStart"/>
-      <w:r>
-        <w:t>MSELoss</w:t>
-      </w:r>
-      <w:proofErr w:type="spellEnd"/>
-      <w:r>
-        <w:t xml:space="preserve"> (prawo):</w:t>
-      </w:r>
-    </w:p>
-    <w:p>
-      <w:r>
-        <w:t>Wyraźnie widać, że podział jest znacznie lepszy od 1-</w:t>
-      </w:r>
-      <w:r>
-        <w:t>wymiarowego,</w:t>
-      </w:r>
-      <w:r>
-        <w:t xml:space="preserve"> lecz punkty nadal nie są wyraźnie rozdzielone.</w:t>
-      </w:r>
-    </w:p>
-    <w:p>
-      <w:r>
-        <w:rPr>
-          <w:noProof/>
-        </w:rPr>
-        <w:drawing>
-          <wp:inline distT="0" distB="0" distL="0" distR="0" wp14:anchorId="2E8F31B9" wp14:editId="041F151E">
-            <wp:extent cx="5760720" cy="541655"/>
-            <wp:effectExtent l="0" t="0" r="0" b="0"/>
-            <wp:docPr id="1922151494" name="Obraz 1" descr="Obraz zawierający tekst, zrzut ekranu, Czcionka, linia&#10;&#10;Opis wygenerowany automatycznie"/>
-            <wp:cNvGraphicFramePr>
-              <a:graphicFrameLocks xmlns:a="http://schemas.openxmlformats.org/drawingml/2006/main" noChangeAspect="1"/>
-            </wp:cNvGraphicFramePr>
-            <a:graphic xmlns:a="http://schemas.openxmlformats.org/drawingml/2006/main">
-              <a:graphicData uri="http://schemas.openxmlformats.org/drawingml/2006/picture">
-                <pic:pic xmlns:pic="http://schemas.openxmlformats.org/drawingml/2006/picture">
-                  <pic:nvPicPr>
-                    <pic:cNvPr id="1922151494" name="Obraz 1" descr="Obraz zawierający tekst, zrzut ekranu, Czcionka, linia&#10;&#10;Opis wygenerowany automatycznie"/>
-                    <pic:cNvPicPr/>
-                  </pic:nvPicPr>
-                  <pic:blipFill>
-                    <a:blip r:embed="rId10"/>
-                    <a:stretch>
-                      <a:fillRect/>
-                    </a:stretch>
-                  </pic:blipFill>
-                  <pic:spPr>
-                    <a:xfrm>
-                      <a:off x="0" y="0"/>
-                      <a:ext cx="5760720" cy="541655"/>
-                    </a:xfrm>
-                    <a:prstGeom prst="rect">
-                      <a:avLst/>
-                    </a:prstGeom>
-                  </pic:spPr>
-                </pic:pic>
-              </a:graphicData>
-            </a:graphic>
-          </wp:inline>
-        </w:drawing>
-      </w:r>
-    </w:p>
-    <w:p>
-      <w:r>
-        <w:lastRenderedPageBreak/>
-        <w:t xml:space="preserve">Najlepszy wynik dokładności uzyskaliśmy jednak dla </w:t>
-      </w:r>
-      <w:proofErr w:type="spellStart"/>
-      <w:r>
-        <w:t>embeddingu</w:t>
-      </w:r>
-      <w:proofErr w:type="spellEnd"/>
-      <w:r>
-        <w:t xml:space="preserve"> 128 wymiarowego:</w:t>
-      </w:r>
-      <w:r>
-        <w:br/>
-      </w:r>
-      <w:r>
-        <w:rPr>
-          <w:noProof/>
-        </w:rPr>
-        <w:drawing>
-          <wp:inline distT="0" distB="0" distL="0" distR="0" wp14:anchorId="5384B986" wp14:editId="3EE5A272">
-            <wp:extent cx="5760720" cy="3597275"/>
-            <wp:effectExtent l="0" t="0" r="0" b="3175"/>
-            <wp:docPr id="1833574075" name="Obraz 1" descr="Obraz zawierający Wykres, tekst, linia, diagram&#10;&#10;Opis wygenerowany automatycznie"/>
-            <wp:cNvGraphicFramePr>
-              <a:graphicFrameLocks xmlns:a="http://schemas.openxmlformats.org/drawingml/2006/main" noChangeAspect="1"/>
-            </wp:cNvGraphicFramePr>
-            <a:graphic xmlns:a="http://schemas.openxmlformats.org/drawingml/2006/main">
-              <a:graphicData uri="http://schemas.openxmlformats.org/drawingml/2006/picture">
-                <pic:pic xmlns:pic="http://schemas.openxmlformats.org/drawingml/2006/picture">
-                  <pic:nvPicPr>
-                    <pic:cNvPr id="1833574075" name="Obraz 1" descr="Obraz zawierający Wykres, tekst, linia, diagram&#10;&#10;Opis wygenerowany automatycznie"/>
-                    <pic:cNvPicPr/>
-                  </pic:nvPicPr>
-                  <pic:blipFill>
-                    <a:blip r:embed="rId11"/>
-                    <a:stretch>
-                      <a:fillRect/>
-                    </a:stretch>
-                  </pic:blipFill>
-                  <pic:spPr>
-                    <a:xfrm>
-                      <a:off x="0" y="0"/>
-                      <a:ext cx="5760720" cy="3597275"/>
-                    </a:xfrm>
-                    <a:prstGeom prst="rect">
-                      <a:avLst/>
-                    </a:prstGeom>
-                  </pic:spPr>
-                </pic:pic>
-              </a:graphicData>
-            </a:graphic>
-          </wp:inline>
-        </w:drawing>
-      </w:r>
-    </w:p>
-    <w:p>
-      <w:r>
-        <w:rPr>
-          <w:noProof/>
-        </w:rPr>
-        <w:drawing>
-          <wp:inline distT="0" distB="0" distL="0" distR="0" wp14:anchorId="0C37FD83" wp14:editId="1DCC0238">
-            <wp:extent cx="5760720" cy="482886"/>
-            <wp:effectExtent l="0" t="0" r="0" b="0"/>
-            <wp:docPr id="1066019225" name="Obraz 1" descr="Obraz zawierający tekst, zrzut ekranu, Czcionka, linia&#10;&#10;Opis wygenerowany automatycznie"/>
-            <wp:cNvGraphicFramePr>
-              <a:graphicFrameLocks xmlns:a="http://schemas.openxmlformats.org/drawingml/2006/main" noChangeAspect="1"/>
-            </wp:cNvGraphicFramePr>
-            <a:graphic xmlns:a="http://schemas.openxmlformats.org/drawingml/2006/main">
-              <a:graphicData uri="http://schemas.openxmlformats.org/drawingml/2006/picture">
-                <pic:pic xmlns:pic="http://schemas.openxmlformats.org/drawingml/2006/picture">
-                  <pic:nvPicPr>
-                    <pic:cNvPr id="1066019225" name="Obraz 1" descr="Obraz zawierający tekst, zrzut ekranu, Czcionka, linia&#10;&#10;Opis wygenerowany automatycznie"/>
-                    <pic:cNvPicPr/>
-                  </pic:nvPicPr>
-                  <pic:blipFill>
-                    <a:blip r:embed="rId12"/>
-                    <a:stretch>
-                      <a:fillRect/>
-                    </a:stretch>
-                  </pic:blipFill>
-                  <pic:spPr>
-                    <a:xfrm>
-                      <a:off x="0" y="0"/>
-                      <a:ext cx="5760720" cy="482886"/>
-                    </a:xfrm>
-                    <a:prstGeom prst="rect">
-                      <a:avLst/>
-                    </a:prstGeom>
-                  </pic:spPr>
-                </pic:pic>
-              </a:graphicData>
-            </a:graphic>
-          </wp:inline>
-        </w:drawing>
-      </w:r>
-    </w:p>
-    <w:p>
-      <w:r>
-        <w:t>[Tu kod najlepszego modelu</w:t>
-      </w:r>
-      <w:r>
-        <w:t xml:space="preserve"> (nie napisałeś w </w:t>
-      </w:r>
-      <w:proofErr w:type="spellStart"/>
-      <w:r>
-        <w:t>docx</w:t>
-      </w:r>
-      <w:proofErr w:type="spellEnd"/>
-      <w:r>
-        <w:t xml:space="preserve"> który to</w:t>
-      </w:r>
-      <w:r>
-        <w:t>)</w:t>
-      </w:r>
-      <w:r>
-        <w:t>]</w:t>
-      </w:r>
-    </w:p>
-    <w:p>
-      <w:r>
-        <w:t xml:space="preserve">Optymalną architekturę modelu wybraliśmy porównując wartości </w:t>
-      </w:r>
-      <w:proofErr w:type="spellStart"/>
-      <w:r>
-        <w:t>MSELoss</w:t>
-      </w:r>
-      <w:proofErr w:type="spellEnd"/>
-      <w:r>
-        <w:t xml:space="preserve"> </w:t>
-      </w:r>
-      <w:r>
-        <w:t>(</w:t>
-      </w:r>
-      <w:proofErr w:type="spellStart"/>
-      <w:r>
-        <w:t>Mean</w:t>
-      </w:r>
-      <w:proofErr w:type="spellEnd"/>
-      <w:r>
-        <w:t xml:space="preserve"> </w:t>
-      </w:r>
-      <w:proofErr w:type="spellStart"/>
-      <w:r>
-        <w:t>Squared</w:t>
-      </w:r>
-      <w:proofErr w:type="spellEnd"/>
-      <w:r>
-        <w:t xml:space="preserve"> Error </w:t>
-      </w:r>
-      <w:proofErr w:type="spellStart"/>
-      <w:r>
-        <w:t>Loss</w:t>
-      </w:r>
-      <w:proofErr w:type="spellEnd"/>
-      <w:r>
-        <w:t xml:space="preserve">) dla zbioru walidacyjnego. Najniższa wartość (uzyskana w dowolnym </w:t>
-      </w:r>
-      <w:proofErr w:type="spellStart"/>
-      <w:r>
-        <w:t>epochu</w:t>
-      </w:r>
-      <w:proofErr w:type="spellEnd"/>
-      <w:r>
-        <w:t xml:space="preserve">) wskazywała na najlepszy model. Zmian dokonywaliśmy w parametrach [TUTAJ PARAMETRY, KTÓRE ZMIENIAŁEŚ PRZY SZUKANIU HIPERPARAMETRÓW </w:t>
-      </w:r>
-      <w:r>
-        <w:t xml:space="preserve">wraz z uzasadnieniem wyboru </w:t>
-      </w:r>
-      <w:proofErr w:type="spellStart"/>
-      <w:r>
-        <w:t>hiperparametrów</w:t>
-      </w:r>
-      <w:proofErr w:type="spellEnd"/>
-      <w:r>
-        <w:t xml:space="preserve"> takich jak liczba i typ warstw czy rozmiary </w:t>
-      </w:r>
-      <w:proofErr w:type="spellStart"/>
-      <w:r>
-        <w:t>osadzeń</w:t>
-      </w:r>
-      <w:proofErr w:type="spellEnd"/>
-      <w:r>
-        <w:t xml:space="preserve"> i jaki (rozmiarowo) </w:t>
-      </w:r>
-      <w:proofErr w:type="spellStart"/>
-      <w:r>
-        <w:t>encoding</w:t>
-      </w:r>
-      <w:proofErr w:type="spellEnd"/>
-      <w:r>
-        <w:t xml:space="preserve"> jest najlepszy dla </w:t>
-      </w:r>
-      <w:r>
-        <w:t>modelu regresji</w:t>
-      </w:r>
-      <w:r>
-        <w:t>].</w:t>
-      </w:r>
-    </w:p>
-    <w:p>
-      <w:r>
-        <w:lastRenderedPageBreak/>
-        <w:t>Model regresji trenowany był zgodnie z poniższym algorytmem:</w:t>
-      </w:r>
-      <w:r>
-        <w:br/>
-      </w:r>
-      <w:r>
-        <w:drawing>
-          <wp:inline distT="0" distB="0" distL="0" distR="0" wp14:anchorId="1AFE38B0" wp14:editId="7289EEF0">
-            <wp:extent cx="5760720" cy="4726305"/>
-            <wp:effectExtent l="0" t="0" r="0" b="0"/>
-            <wp:docPr id="309525609" name="Obraz 1" descr="Obraz zawierający tekst, zrzut ekranu, Czcionka&#10;&#10;Opis wygenerowany automatycznie"/>
-            <wp:cNvGraphicFramePr>
-              <a:graphicFrameLocks xmlns:a="http://schemas.openxmlformats.org/drawingml/2006/main" noChangeAspect="1"/>
-            </wp:cNvGraphicFramePr>
-            <a:graphic xmlns:a="http://schemas.openxmlformats.org/drawingml/2006/main">
-              <a:graphicData uri="http://schemas.openxmlformats.org/drawingml/2006/picture">
-                <pic:pic xmlns:pic="http://schemas.openxmlformats.org/drawingml/2006/picture">
-                  <pic:nvPicPr>
-                    <pic:cNvPr id="309525609" name="Obraz 1" descr="Obraz zawierający tekst, zrzut ekranu, Czcionka&#10;&#10;Opis wygenerowany automatycznie"/>
-                    <pic:cNvPicPr/>
-                  </pic:nvPicPr>
-                  <pic:blipFill>
-                    <a:blip r:embed="rId13"/>
-                    <a:stretch>
-                      <a:fillRect/>
-                    </a:stretch>
-                  </pic:blipFill>
-                  <pic:spPr>
-                    <a:xfrm>
-                      <a:off x="0" y="0"/>
-                      <a:ext cx="5760720" cy="4726305"/>
-                    </a:xfrm>
-                    <a:prstGeom prst="rect">
-                      <a:avLst/>
-                    </a:prstGeom>
-                  </pic:spPr>
-                </pic:pic>
-              </a:graphicData>
-            </a:graphic>
-          </wp:inline>
-        </w:drawing>
-      </w:r>
-    </w:p>
-    <w:p>
-      <w:r>
-        <w:t xml:space="preserve">Zapobiegliśmy przeuczeniu poprzez zachowanie jedynie modelu o najniższym </w:t>
-      </w:r>
-      <w:proofErr w:type="spellStart"/>
-      <w:r>
-        <w:t>MSELoss</w:t>
-      </w:r>
-      <w:proofErr w:type="spellEnd"/>
-      <w:r>
-        <w:t xml:space="preserve"> </w:t>
-      </w:r>
-      <w:r>
-        <w:t>dla zbioru walidacyjnego</w:t>
-      </w:r>
-      <w:r>
-        <w:t xml:space="preserve"> </w:t>
-      </w:r>
-      <w:r>
-        <w:t>i zatrzymując trenowanie, jeśli 10 razy z rzędu po uczeniu model nie będzie lepszy od najlepszego modelu.</w:t>
-      </w:r>
-    </w:p>
-    <w:p>
-      <w:r>
-        <w:t xml:space="preserve">Najniższą wartość </w:t>
-      </w:r>
-      <w:proofErr w:type="spellStart"/>
-      <w:r>
-        <w:t>MSELoss</w:t>
-      </w:r>
-      <w:proofErr w:type="spellEnd"/>
-      <w:r>
-        <w:t xml:space="preserve"> w przypadku kodowania w 1 wymiarze uzyskaliśmy dla modelu liniowego</w:t>
-      </w:r>
-      <w:r>
-        <w:t xml:space="preserve"> (</w:t>
-      </w:r>
-      <w:proofErr w:type="spellStart"/>
-      <w:r>
-        <w:t>TransformerLinearRegressionModel</w:t>
-      </w:r>
-      <w:proofErr w:type="spellEnd"/>
-      <w:r>
-        <w:t>)</w:t>
-      </w:r>
-      <w:r>
-        <w:t>:</w:t>
-      </w:r>
-    </w:p>
-    <w:p>
-      <w:r>
-        <w:rPr>
-          <w:noProof/>
-        </w:rPr>
-        <w:lastRenderedPageBreak/>
-        <w:drawing>
-          <wp:anchor distT="0" distB="0" distL="114300" distR="114300" simplePos="0" relativeHeight="251671552" behindDoc="0" locked="0" layoutInCell="1" allowOverlap="1" wp14:anchorId="1AC4A70D" wp14:editId="3C546898">
-            <wp:simplePos x="0" y="0"/>
-            <wp:positionH relativeFrom="margin">
-              <wp:posOffset>3597167</wp:posOffset>
-            </wp:positionH>
-            <wp:positionV relativeFrom="paragraph">
-              <wp:posOffset>1972130</wp:posOffset>
-            </wp:positionV>
-            <wp:extent cx="1292225" cy="1319530"/>
-            <wp:effectExtent l="0" t="0" r="3175" b="0"/>
-            <wp:wrapThrough wrapText="bothSides">
-              <wp:wrapPolygon edited="0">
-                <wp:start x="0" y="0"/>
-                <wp:lineTo x="0" y="21205"/>
-                <wp:lineTo x="21335" y="21205"/>
-                <wp:lineTo x="21335" y="0"/>
-                <wp:lineTo x="0" y="0"/>
-              </wp:wrapPolygon>
-            </wp:wrapThrough>
-            <wp:docPr id="1807628633" name="Obraz 1" descr="Obraz zawierający tekst, Wykres, linia, zrzut ekranu&#10;&#10;Opis wygenerowany automatycznie"/>
-            <wp:cNvGraphicFramePr>
-              <a:graphicFrameLocks xmlns:a="http://schemas.openxmlformats.org/drawingml/2006/main" noChangeAspect="1"/>
-            </wp:cNvGraphicFramePr>
-            <a:graphic xmlns:a="http://schemas.openxmlformats.org/drawingml/2006/main">
-              <a:graphicData uri="http://schemas.openxmlformats.org/drawingml/2006/picture">
-                <pic:pic xmlns:pic="http://schemas.openxmlformats.org/drawingml/2006/picture">
-                  <pic:nvPicPr>
-                    <pic:cNvPr id="1807628633" name="Obraz 1" descr="Obraz zawierający tekst, Wykres, linia, zrzut ekranu&#10;&#10;Opis wygenerowany automatycznie"/>
-                    <pic:cNvPicPr/>
-                  </pic:nvPicPr>
-                  <pic:blipFill rotWithShape="1">
-                    <a:blip r:embed="rId14" cstate="print">
-                      <a:extLst>
-                        <a:ext uri="{28A0092B-C50C-407E-A947-70E740481C1C}">
-                          <a14:useLocalDpi xmlns:a14="http://schemas.microsoft.com/office/drawing/2010/main" val="0"/>
-                        </a:ext>
-                      </a:extLst>
-                    </a:blip>
-                    <a:srcRect r="17298"/>
-                    <a:stretch/>
-                  </pic:blipFill>
-                  <pic:spPr bwMode="auto">
-                    <a:xfrm>
-                      <a:off x="0" y="0"/>
-                      <a:ext cx="1292225" cy="1319530"/>
+                      <a:ext cx="2009775" cy="1932067"/>
                     </a:xfrm>
                     <a:prstGeom prst="rect">
                       <a:avLst/>
@@ -1034,30 +583,33 @@
         </w:drawing>
       </w:r>
       <w:r>
+        <w:t>Wyraźnie widać, że podział jest znacznie lepszy od 1-</w:t>
+      </w:r>
+      <w:r>
+        <w:t>wymiarowego,</w:t>
+      </w:r>
+      <w:r>
+        <w:t xml:space="preserve"> lecz punkty nadal nie są wyraźnie rozdzielone.</w:t>
+      </w:r>
+    </w:p>
+    <w:p>
+      <w:r>
         <w:rPr>
           <w:noProof/>
         </w:rPr>
         <w:drawing>
-          <wp:anchor distT="0" distB="0" distL="114300" distR="114300" simplePos="0" relativeHeight="251670528" behindDoc="0" locked="0" layoutInCell="1" allowOverlap="1" wp14:anchorId="6413F5E0" wp14:editId="3FB5A471">
+          <wp:anchor distT="0" distB="0" distL="114300" distR="114300" simplePos="0" relativeHeight="251678720" behindDoc="0" locked="0" layoutInCell="1" allowOverlap="1" wp14:anchorId="2E8F31B9" wp14:editId="5C54064D">
             <wp:simplePos x="0" y="0"/>
-            <wp:positionH relativeFrom="margin">
-              <wp:align>left</wp:align>
+            <wp:positionH relativeFrom="column">
+              <wp:posOffset>2305050</wp:posOffset>
             </wp:positionH>
             <wp:positionV relativeFrom="paragraph">
-              <wp:posOffset>621102</wp:posOffset>
+              <wp:posOffset>1487805</wp:posOffset>
             </wp:positionV>
-            <wp:extent cx="3505200" cy="2979691"/>
-            <wp:effectExtent l="0" t="0" r="0" b="0"/>
-            <wp:wrapThrough wrapText="bothSides">
-              <wp:wrapPolygon edited="0">
-                <wp:start x="0" y="0"/>
-                <wp:lineTo x="0" y="21407"/>
-                <wp:lineTo x="21483" y="21407"/>
-                <wp:lineTo x="21483" y="0"/>
-                <wp:lineTo x="0" y="0"/>
-              </wp:wrapPolygon>
-            </wp:wrapThrough>
-            <wp:docPr id="1735268907" name="Obraz 1" descr="Obraz zawierający tekst, Wykres, zrzut ekranu, linia&#10;&#10;Opis wygenerowany automatycznie"/>
+            <wp:extent cx="3752850" cy="352425"/>
+            <wp:effectExtent l="0" t="0" r="0" b="9525"/>
+            <wp:wrapSquare wrapText="bothSides"/>
+            <wp:docPr id="1922151494" name="Obraz 1" descr="Obraz zawierający tekst, zrzut ekranu, Czcionka, linia&#10;&#10;Opis wygenerowany automatycznie"/>
             <wp:cNvGraphicFramePr>
               <a:graphicFrameLocks xmlns:a="http://schemas.openxmlformats.org/drawingml/2006/main" noChangeAspect="1"/>
             </wp:cNvGraphicFramePr>
@@ -1065,11 +617,11 @@
               <a:graphicData uri="http://schemas.openxmlformats.org/drawingml/2006/picture">
                 <pic:pic xmlns:pic="http://schemas.openxmlformats.org/drawingml/2006/picture">
                   <pic:nvPicPr>
-                    <pic:cNvPr id="1735268907" name="Obraz 1" descr="Obraz zawierający tekst, Wykres, zrzut ekranu, linia&#10;&#10;Opis wygenerowany automatycznie"/>
+                    <pic:cNvPr id="1922151494" name="Obraz 1" descr="Obraz zawierający tekst, zrzut ekranu, Czcionka, linia&#10;&#10;Opis wygenerowany automatycznie"/>
                     <pic:cNvPicPr/>
                   </pic:nvPicPr>
                   <pic:blipFill>
-                    <a:blip r:embed="rId15">
+                    <a:blip r:embed="rId10">
                       <a:extLst>
                         <a:ext uri="{28A0092B-C50C-407E-A947-70E740481C1C}">
                           <a14:useLocalDpi xmlns:a14="http://schemas.microsoft.com/office/drawing/2010/main" val="0"/>
@@ -1083,155 +635,7 @@
                   <pic:spPr>
                     <a:xfrm>
                       <a:off x="0" y="0"/>
-                      <a:ext cx="3505200" cy="2979691"/>
-                    </a:xfrm>
-                    <a:prstGeom prst="rect">
-                      <a:avLst/>
-                    </a:prstGeom>
-                  </pic:spPr>
-                </pic:pic>
-              </a:graphicData>
-            </a:graphic>
-          </wp:anchor>
-        </w:drawing>
-      </w:r>
-      <w:r>
-        <w:rPr>
-          <w:noProof/>
-        </w:rPr>
-        <w:drawing>
-          <wp:inline distT="0" distB="0" distL="0" distR="0" wp14:anchorId="69522E7A" wp14:editId="031272EB">
-            <wp:extent cx="4677428" cy="543001"/>
-            <wp:effectExtent l="0" t="0" r="0" b="9525"/>
-            <wp:docPr id="1779025300" name="Obraz 1" descr="Obraz zawierający tekst, zrzut ekranu, Czcionka, linia&#10;&#10;Opis wygenerowany automatycznie"/>
-            <wp:cNvGraphicFramePr>
-              <a:graphicFrameLocks xmlns:a="http://schemas.openxmlformats.org/drawingml/2006/main" noChangeAspect="1"/>
-            </wp:cNvGraphicFramePr>
-            <a:graphic xmlns:a="http://schemas.openxmlformats.org/drawingml/2006/main">
-              <a:graphicData uri="http://schemas.openxmlformats.org/drawingml/2006/picture">
-                <pic:pic xmlns:pic="http://schemas.openxmlformats.org/drawingml/2006/picture">
-                  <pic:nvPicPr>
-                    <pic:cNvPr id="1779025300" name="Obraz 1" descr="Obraz zawierający tekst, zrzut ekranu, Czcionka, linia&#10;&#10;Opis wygenerowany automatycznie"/>
-                    <pic:cNvPicPr/>
-                  </pic:nvPicPr>
-                  <pic:blipFill>
-                    <a:blip r:embed="rId16"/>
-                    <a:stretch>
-                      <a:fillRect/>
-                    </a:stretch>
-                  </pic:blipFill>
-                  <pic:spPr>
-                    <a:xfrm>
-                      <a:off x="0" y="0"/>
-                      <a:ext cx="4677428" cy="543001"/>
-                    </a:xfrm>
-                    <a:prstGeom prst="rect">
-                      <a:avLst/>
-                    </a:prstGeom>
-                  </pic:spPr>
-                </pic:pic>
-              </a:graphicData>
-            </a:graphic>
-          </wp:inline>
-        </w:drawing>
-      </w:r>
-      <w:r>
-        <w:t>Jak wyraźnie widać uzyskaliśmy słaby wynik</w:t>
-      </w:r>
-      <w:r>
-        <w:t>.</w:t>
-      </w:r>
-      <w:r>
-        <w:br/>
-        <w:t>Jeszcze gorsze wyniki uzyskaliśmy dla modelów nieliniowych</w:t>
-      </w:r>
-      <w:r>
-        <w:t xml:space="preserve"> (</w:t>
-      </w:r>
-      <w:r>
-        <w:t>Transformer</w:t>
-      </w:r>
-      <w:r>
-        <w:t xml:space="preserve"> </w:t>
-      </w:r>
-      <w:proofErr w:type="spellStart"/>
-      <w:r>
-        <w:t>NonlinearRegressionModel</w:t>
-      </w:r>
-      <w:proofErr w:type="spellEnd"/>
-      <w:r>
-        <w:t>)</w:t>
-      </w:r>
-      <w:r>
-        <w:t xml:space="preserve"> przedstawion</w:t>
-      </w:r>
-      <w:r>
-        <w:t>ego</w:t>
-      </w:r>
-      <w:r>
-        <w:t xml:space="preserve"> poniżej:</w:t>
-      </w:r>
-      <w:r>
-        <w:t xml:space="preserve"> </w:t>
-      </w:r>
-    </w:p>
-    <w:p/>
-    <w:p/>
-    <w:p/>
-    <w:p/>
-    <w:p/>
-    <w:p>
-      <w:r>
-        <w:rPr>
-          <w:noProof/>
-        </w:rPr>
-        <w:drawing>
-          <wp:anchor distT="0" distB="0" distL="114300" distR="114300" simplePos="0" relativeHeight="251674624" behindDoc="0" locked="0" layoutInCell="1" allowOverlap="1" wp14:anchorId="0106036E" wp14:editId="7DBDFC54">
-            <wp:simplePos x="0" y="0"/>
-            <wp:positionH relativeFrom="margin">
-              <wp:posOffset>2912745</wp:posOffset>
-            </wp:positionH>
-            <wp:positionV relativeFrom="paragraph">
-              <wp:posOffset>670560</wp:posOffset>
-            </wp:positionV>
-            <wp:extent cx="2851150" cy="2276475"/>
-            <wp:effectExtent l="0" t="0" r="6350" b="9525"/>
-            <wp:wrapThrough wrapText="bothSides">
-              <wp:wrapPolygon edited="0">
-                <wp:start x="0" y="0"/>
-                <wp:lineTo x="0" y="21510"/>
-                <wp:lineTo x="21504" y="21510"/>
-                <wp:lineTo x="21504" y="0"/>
-                <wp:lineTo x="0" y="0"/>
-              </wp:wrapPolygon>
-            </wp:wrapThrough>
-            <wp:docPr id="1442381968" name="Obraz 1" descr="Obraz zawierający tekst, zrzut ekranu, diagram, Wykres&#10;&#10;Opis wygenerowany automatycznie"/>
-            <wp:cNvGraphicFramePr>
-              <a:graphicFrameLocks xmlns:a="http://schemas.openxmlformats.org/drawingml/2006/main" noChangeAspect="1"/>
-            </wp:cNvGraphicFramePr>
-            <a:graphic xmlns:a="http://schemas.openxmlformats.org/drawingml/2006/main">
-              <a:graphicData uri="http://schemas.openxmlformats.org/drawingml/2006/picture">
-                <pic:pic xmlns:pic="http://schemas.openxmlformats.org/drawingml/2006/picture">
-                  <pic:nvPicPr>
-                    <pic:cNvPr id="1442381968" name="Obraz 1" descr="Obraz zawierający tekst, zrzut ekranu, diagram, Wykres&#10;&#10;Opis wygenerowany automatycznie"/>
-                    <pic:cNvPicPr/>
-                  </pic:nvPicPr>
-                  <pic:blipFill>
-                    <a:blip r:embed="rId17" cstate="print">
-                      <a:extLst>
-                        <a:ext uri="{28A0092B-C50C-407E-A947-70E740481C1C}">
-                          <a14:useLocalDpi xmlns:a14="http://schemas.microsoft.com/office/drawing/2010/main" val="0"/>
-                        </a:ext>
-                      </a:extLst>
-                    </a:blip>
-                    <a:stretch>
-                      <a:fillRect/>
-                    </a:stretch>
-                  </pic:blipFill>
-                  <pic:spPr>
-                    <a:xfrm>
-                      <a:off x="0" y="0"/>
-                      <a:ext cx="2851150" cy="2276475"/>
+                      <a:ext cx="3752850" cy="352425"/>
                     </a:xfrm>
                     <a:prstGeom prst="rect">
                       <a:avLst/>
@@ -1249,31 +653,212 @@
           </wp:anchor>
         </w:drawing>
       </w:r>
+    </w:p>
+    <w:p>
+      <w:r>
+        <w:rPr>
+          <w:noProof/>
+        </w:rPr>
+        <w:lastRenderedPageBreak/>
+        <mc:AlternateContent>
+          <mc:Choice Requires="wpg">
+            <w:drawing>
+              <wp:anchor distT="0" distB="0" distL="114300" distR="114300" simplePos="0" relativeHeight="251682816" behindDoc="0" locked="0" layoutInCell="1" allowOverlap="1" wp14:anchorId="28A1553A" wp14:editId="7E1C30BD">
+                <wp:simplePos x="0" y="0"/>
+                <wp:positionH relativeFrom="column">
+                  <wp:posOffset>2639515</wp:posOffset>
+                </wp:positionH>
+                <wp:positionV relativeFrom="paragraph">
+                  <wp:posOffset>491203</wp:posOffset>
+                </wp:positionV>
+                <wp:extent cx="4088765" cy="2173605"/>
+                <wp:effectExtent l="0" t="0" r="6985" b="0"/>
+                <wp:wrapTight wrapText="bothSides">
+                  <wp:wrapPolygon edited="0">
+                    <wp:start x="11674" y="0"/>
+                    <wp:lineTo x="0" y="0"/>
+                    <wp:lineTo x="0" y="21392"/>
+                    <wp:lineTo x="11271" y="21392"/>
+                    <wp:lineTo x="11271" y="15145"/>
+                    <wp:lineTo x="21536" y="12494"/>
+                    <wp:lineTo x="21536" y="0"/>
+                    <wp:lineTo x="11674" y="0"/>
+                  </wp:wrapPolygon>
+                </wp:wrapTight>
+                <wp:docPr id="158782919" name="Grupa 1"/>
+                <wp:cNvGraphicFramePr/>
+                <a:graphic xmlns:a="http://schemas.openxmlformats.org/drawingml/2006/main">
+                  <a:graphicData uri="http://schemas.microsoft.com/office/word/2010/wordprocessingGroup">
+                    <wpg:wgp>
+                      <wpg:cNvGrpSpPr/>
+                      <wpg:grpSpPr>
+                        <a:xfrm>
+                          <a:off x="0" y="0"/>
+                          <a:ext cx="4088765" cy="2173605"/>
+                          <a:chOff x="0" y="-19050"/>
+                          <a:chExt cx="4799330" cy="2247900"/>
+                        </a:xfrm>
+                      </wpg:grpSpPr>
+                      <pic:pic xmlns:pic="http://schemas.openxmlformats.org/drawingml/2006/picture">
+                        <pic:nvPicPr>
+                          <pic:cNvPr id="1270406762" name="Obraz 1" descr="Obraz zawierający tekst, zrzut ekranu, Czcionka, oprogramowanie&#10;&#10;Opis wygenerowany automatycznie"/>
+                          <pic:cNvPicPr>
+                            <a:picLocks noChangeAspect="1"/>
+                          </pic:cNvPicPr>
+                        </pic:nvPicPr>
+                        <pic:blipFill>
+                          <a:blip r:embed="rId11">
+                            <a:extLst>
+                              <a:ext uri="{28A0092B-C50C-407E-A947-70E740481C1C}">
+                                <a14:useLocalDpi xmlns:a14="http://schemas.microsoft.com/office/drawing/2010/main" val="0"/>
+                              </a:ext>
+                            </a:extLst>
+                          </a:blip>
+                          <a:stretch>
+                            <a:fillRect/>
+                          </a:stretch>
+                        </pic:blipFill>
+                        <pic:spPr>
+                          <a:xfrm>
+                            <a:off x="0" y="0"/>
+                            <a:ext cx="2626995" cy="1323975"/>
+                          </a:xfrm>
+                          <a:prstGeom prst="rect">
+                            <a:avLst/>
+                          </a:prstGeom>
+                        </pic:spPr>
+                      </pic:pic>
+                      <pic:pic xmlns:pic="http://schemas.openxmlformats.org/drawingml/2006/picture">
+                        <pic:nvPicPr>
+                          <pic:cNvPr id="1856330524" name="Obraz 1" descr="Obraz zawierający tekst, zrzut ekranu, Czcionka, oprogramowanie&#10;&#10;Opis wygenerowany automatycznie"/>
+                          <pic:cNvPicPr>
+                            <a:picLocks noChangeAspect="1"/>
+                          </pic:cNvPicPr>
+                        </pic:nvPicPr>
+                        <pic:blipFill>
+                          <a:blip r:embed="rId12">
+                            <a:extLst>
+                              <a:ext uri="{28A0092B-C50C-407E-A947-70E740481C1C}">
+                                <a14:useLocalDpi xmlns:a14="http://schemas.microsoft.com/office/drawing/2010/main" val="0"/>
+                              </a:ext>
+                            </a:extLst>
+                          </a:blip>
+                          <a:stretch>
+                            <a:fillRect/>
+                          </a:stretch>
+                        </pic:blipFill>
+                        <pic:spPr>
+                          <a:xfrm>
+                            <a:off x="2638425" y="-19050"/>
+                            <a:ext cx="2160905" cy="1304925"/>
+                          </a:xfrm>
+                          <a:prstGeom prst="rect">
+                            <a:avLst/>
+                          </a:prstGeom>
+                        </pic:spPr>
+                      </pic:pic>
+                      <pic:pic xmlns:pic="http://schemas.openxmlformats.org/drawingml/2006/picture">
+                        <pic:nvPicPr>
+                          <pic:cNvPr id="957728040" name="Obraz 1" descr="Obraz zawierający tekst, zrzut ekranu, Czcionka&#10;&#10;Opis wygenerowany automatycznie"/>
+                          <pic:cNvPicPr>
+                            <a:picLocks noChangeAspect="1"/>
+                          </pic:cNvPicPr>
+                        </pic:nvPicPr>
+                        <pic:blipFill>
+                          <a:blip r:embed="rId13">
+                            <a:extLst>
+                              <a:ext uri="{28A0092B-C50C-407E-A947-70E740481C1C}">
+                                <a14:useLocalDpi xmlns:a14="http://schemas.microsoft.com/office/drawing/2010/main" val="0"/>
+                              </a:ext>
+                            </a:extLst>
+                          </a:blip>
+                          <a:stretch>
+                            <a:fillRect/>
+                          </a:stretch>
+                        </pic:blipFill>
+                        <pic:spPr>
+                          <a:xfrm>
+                            <a:off x="0" y="1333500"/>
+                            <a:ext cx="2484755" cy="895350"/>
+                          </a:xfrm>
+                          <a:prstGeom prst="rect">
+                            <a:avLst/>
+                          </a:prstGeom>
+                        </pic:spPr>
+                      </pic:pic>
+                    </wpg:wgp>
+                  </a:graphicData>
+                </a:graphic>
+                <wp14:sizeRelH relativeFrom="margin">
+                  <wp14:pctWidth>0</wp14:pctWidth>
+                </wp14:sizeRelH>
+                <wp14:sizeRelV relativeFrom="margin">
+                  <wp14:pctHeight>0</wp14:pctHeight>
+                </wp14:sizeRelV>
+              </wp:anchor>
+            </w:drawing>
+          </mc:Choice>
+          <mc:Fallback>
+            <w:pict>
+              <v:group w14:anchorId="2A0E3B2D" id="Grupa 1" o:spid="_x0000_s1026" style="position:absolute;margin-left:207.85pt;margin-top:38.7pt;width:321.95pt;height:171.15pt;z-index:251682816;mso-width-relative:margin;mso-height-relative:margin" coordorigin=",-190" coordsize="47993,22479" o:gfxdata="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">
+                <v:shapetype id="_x0000_t75" coordsize="21600,21600" o:spt="75" o:preferrelative="t" path="m@4@5l@4@11@9@11@9@5xe" filled="f" stroked="f">
+                  <v:stroke joinstyle="miter"/>
+                  <v:formulas>
+                    <v:f eqn="if lineDrawn pixelLineWidth 0"/>
+                    <v:f eqn="sum @0 1 0"/>
+                    <v:f eqn="sum 0 0 @1"/>
+                    <v:f eqn="prod @2 1 2"/>
+                    <v:f eqn="prod @3 21600 pixelWidth"/>
+                    <v:f eqn="prod @3 21600 pixelHeight"/>
+                    <v:f eqn="sum @0 0 1"/>
+                    <v:f eqn="prod @6 1 2"/>
+                    <v:f eqn="prod @7 21600 pixelWidth"/>
+                    <v:f eqn="sum @8 21600 0"/>
+                    <v:f eqn="prod @7 21600 pixelHeight"/>
+                    <v:f eqn="sum @10 21600 0"/>
+                  </v:formulas>
+                  <v:path o:extrusionok="f" gradientshapeok="t" o:connecttype="rect"/>
+                  <o:lock v:ext="edit" aspectratio="t"/>
+                </v:shapetype>
+                <v:shape id="Obraz 1" o:spid="_x0000_s1027" type="#_x0000_t75" alt="Obraz zawierający tekst, zrzut ekranu, Czcionka, oprogramowanie&#10;&#10;Opis wygenerowany automatycznie" style="position:absolute;width:26269;height:13239;visibility:visible;mso-wrap-style:square" o:gfxdata="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">
+                  <v:imagedata r:id="rId14" o:title="Obraz zawierający tekst, zrzut ekranu, Czcionka, oprogramowanie&#10;&#10;Opis wygenerowany automatycznie"/>
+                </v:shape>
+                <v:shape id="Obraz 1" o:spid="_x0000_s1028" type="#_x0000_t75" alt="Obraz zawierający tekst, zrzut ekranu, Czcionka, oprogramowanie&#10;&#10;Opis wygenerowany automatycznie" style="position:absolute;left:26384;top:-190;width:21609;height:13048;visibility:visible;mso-wrap-style:square" o:gfxdata="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">
+                  <v:imagedata r:id="rId15" o:title="Obraz zawierający tekst, zrzut ekranu, Czcionka, oprogramowanie&#10;&#10;Opis wygenerowany automatycznie"/>
+                </v:shape>
+                <v:shape id="Obraz 1" o:spid="_x0000_s1029" type="#_x0000_t75" alt="Obraz zawierający tekst, zrzut ekranu, Czcionka&#10;&#10;Opis wygenerowany automatycznie" style="position:absolute;top:13335;width:24847;height:8953;visibility:visible;mso-wrap-style:square" o:gfxdata="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">
+                  <v:imagedata r:id="rId16" o:title="Obraz zawierający tekst, zrzut ekranu, Czcionka&#10;&#10;Opis wygenerowany automatycznie"/>
+                </v:shape>
+                <w10:wrap type="tight"/>
+              </v:group>
+            </w:pict>
+          </mc:Fallback>
+        </mc:AlternateContent>
+      </w:r>
+      <w:r>
+        <w:t>Najlepszy wynik dokładności uzyskaliśmy jednak dla embeddingu 128 wymiarowego</w:t>
+      </w:r>
+      <w:r>
+        <w:t xml:space="preserve"> dla modelu </w:t>
+      </w:r>
+      <w:r>
+        <w:t>GCNLinearClassifierModel</w:t>
+      </w:r>
+      <w:r>
+        <w:t>:</w:t>
+      </w:r>
+      <w:r>
+        <w:br/>
+      </w:r>
       <w:r>
         <w:rPr>
           <w:noProof/>
         </w:rPr>
         <w:drawing>
-          <wp:anchor distT="0" distB="0" distL="114300" distR="114300" simplePos="0" relativeHeight="251675648" behindDoc="0" locked="0" layoutInCell="1" allowOverlap="1" wp14:anchorId="4666FF8D" wp14:editId="7C862BC8">
-            <wp:simplePos x="0" y="0"/>
-            <wp:positionH relativeFrom="margin">
-              <wp:posOffset>0</wp:posOffset>
-            </wp:positionH>
-            <wp:positionV relativeFrom="paragraph">
-              <wp:posOffset>1084580</wp:posOffset>
-            </wp:positionV>
-            <wp:extent cx="2863850" cy="1808480"/>
-            <wp:effectExtent l="0" t="0" r="0" b="1270"/>
-            <wp:wrapThrough wrapText="bothSides">
-              <wp:wrapPolygon edited="0">
-                <wp:start x="0" y="0"/>
-                <wp:lineTo x="0" y="21388"/>
-                <wp:lineTo x="21408" y="21388"/>
-                <wp:lineTo x="21408" y="0"/>
-                <wp:lineTo x="0" y="0"/>
-              </wp:wrapPolygon>
-            </wp:wrapThrough>
-            <wp:docPr id="1211565981" name="Obraz 1" descr="Obraz zawierający tekst, Wykres, linia, diagram&#10;&#10;Opis wygenerowany automatycznie"/>
+          <wp:inline distT="0" distB="0" distL="0" distR="0" wp14:anchorId="5384B986" wp14:editId="71D92BF6">
+            <wp:extent cx="2516820" cy="1571625"/>
+            <wp:effectExtent l="0" t="0" r="0" b="0"/>
+            <wp:docPr id="1833574075" name="Obraz 1" descr="Obraz zawierający Wykres, tekst, linia, diagram&#10;&#10;Opis wygenerowany automatycznie"/>
             <wp:cNvGraphicFramePr>
               <a:graphicFrameLocks xmlns:a="http://schemas.openxmlformats.org/drawingml/2006/main" noChangeAspect="1"/>
             </wp:cNvGraphicFramePr>
@@ -1281,11 +866,62 @@
               <a:graphicData uri="http://schemas.openxmlformats.org/drawingml/2006/picture">
                 <pic:pic xmlns:pic="http://schemas.openxmlformats.org/drawingml/2006/picture">
                   <pic:nvPicPr>
-                    <pic:cNvPr id="1211565981" name="Obraz 1" descr="Obraz zawierający tekst, Wykres, linia, diagram&#10;&#10;Opis wygenerowany automatycznie"/>
+                    <pic:cNvPr id="1833574075" name="Obraz 1" descr="Obraz zawierający Wykres, tekst, linia, diagram&#10;&#10;Opis wygenerowany automatycznie"/>
                     <pic:cNvPicPr/>
                   </pic:nvPicPr>
                   <pic:blipFill>
-                    <a:blip r:embed="rId18" cstate="print">
+                    <a:blip r:embed="rId17"/>
+                    <a:stretch>
+                      <a:fillRect/>
+                    </a:stretch>
+                  </pic:blipFill>
+                  <pic:spPr>
+                    <a:xfrm>
+                      <a:off x="0" y="0"/>
+                      <a:ext cx="2526839" cy="1577882"/>
+                    </a:xfrm>
+                    <a:prstGeom prst="rect">
+                      <a:avLst/>
+                    </a:prstGeom>
+                  </pic:spPr>
+                </pic:pic>
+              </a:graphicData>
+            </a:graphic>
+          </wp:inline>
+        </w:drawing>
+      </w:r>
+    </w:p>
+    <w:p/>
+    <w:p>
+      <w:r>
+        <w:rPr>
+          <w:noProof/>
+        </w:rPr>
+        <w:drawing>
+          <wp:anchor distT="0" distB="0" distL="114300" distR="114300" simplePos="0" relativeHeight="251683840" behindDoc="0" locked="0" layoutInCell="1" allowOverlap="1" wp14:anchorId="0C37FD83" wp14:editId="60F36EF1">
+            <wp:simplePos x="0" y="0"/>
+            <wp:positionH relativeFrom="column">
+              <wp:posOffset>966159</wp:posOffset>
+            </wp:positionH>
+            <wp:positionV relativeFrom="paragraph">
+              <wp:posOffset>232182</wp:posOffset>
+            </wp:positionV>
+            <wp:extent cx="4105275" cy="344120"/>
+            <wp:effectExtent l="0" t="0" r="0" b="0"/>
+            <wp:wrapSquare wrapText="bothSides"/>
+            <wp:docPr id="1066019225" name="Obraz 1" descr="Obraz zawierający tekst, zrzut ekranu, Czcionka, linia&#10;&#10;Opis wygenerowany automatycznie"/>
+            <wp:cNvGraphicFramePr>
+              <a:graphicFrameLocks xmlns:a="http://schemas.openxmlformats.org/drawingml/2006/main" noChangeAspect="1"/>
+            </wp:cNvGraphicFramePr>
+            <a:graphic xmlns:a="http://schemas.openxmlformats.org/drawingml/2006/main">
+              <a:graphicData uri="http://schemas.openxmlformats.org/drawingml/2006/picture">
+                <pic:pic xmlns:pic="http://schemas.openxmlformats.org/drawingml/2006/picture">
+                  <pic:nvPicPr>
+                    <pic:cNvPr id="1066019225" name="Obraz 1" descr="Obraz zawierający tekst, zrzut ekranu, Czcionka, linia&#10;&#10;Opis wygenerowany automatycznie"/>
+                    <pic:cNvPicPr/>
+                  </pic:nvPicPr>
+                  <pic:blipFill>
+                    <a:blip r:embed="rId18">
                       <a:extLst>
                         <a:ext uri="{28A0092B-C50C-407E-A947-70E740481C1C}">
                           <a14:useLocalDpi xmlns:a14="http://schemas.microsoft.com/office/drawing/2010/main" val="0"/>
@@ -1299,7 +935,255 @@
                   <pic:spPr>
                     <a:xfrm>
                       <a:off x="0" y="0"/>
-                      <a:ext cx="2863850" cy="1808480"/>
+                      <a:ext cx="4105275" cy="344120"/>
+                    </a:xfrm>
+                    <a:prstGeom prst="rect">
+                      <a:avLst/>
+                    </a:prstGeom>
+                  </pic:spPr>
+                </pic:pic>
+              </a:graphicData>
+            </a:graphic>
+          </wp:anchor>
+        </w:drawing>
+      </w:r>
+      <w:r>
+        <w:br w:type="page"/>
+      </w:r>
+    </w:p>
+    <w:p>
+      <w:r>
+        <w:lastRenderedPageBreak/>
+        <w:t xml:space="preserve">Optymalną architekturę modelu wybraliśmy porównując wartości </w:t>
+      </w:r>
+      <w:r>
+        <w:t xml:space="preserve">MSELoss </w:t>
+      </w:r>
+      <w:r>
+        <w:t>(</w:t>
+      </w:r>
+      <w:r>
+        <w:t>Mean Squared Error Loss</w:t>
+      </w:r>
+      <w:r>
+        <w:t>) dla zbioru walidacyjnego. Najniższa wartość (uzyskana w dowolnym epochu) wskazywała na najlepszy model.</w:t>
+      </w:r>
+      <w:r>
+        <w:t xml:space="preserve"> Wybór hiperparametrów był analogiczny do zadania klasyfikacji. Wyniki również były zbliżone, zatem zdecydowaliśmy się na 128 wymiarów osadzeń i 64 neurony w warstwie ukrytej</w:t>
+      </w:r>
+      <w:r>
+        <w:t xml:space="preserve"> i 32 neurony w warstwie ukrytej perceptronu</w:t>
+      </w:r>
+      <w:r>
+        <w:t>.</w:t>
+      </w:r>
+      <w:r>
+        <w:t xml:space="preserve"> </w:t>
+      </w:r>
+    </w:p>
+    <w:p>
+      <w:r>
+        <w:t>Model regresji trenowany był zgodnie z poniższym algorytmem:</w:t>
+      </w:r>
+      <w:r>
+        <w:br/>
+      </w:r>
+      <w:r>
+        <w:rPr>
+          <w:noProof/>
+        </w:rPr>
+        <w:drawing>
+          <wp:anchor distT="0" distB="0" distL="114300" distR="114300" simplePos="0" relativeHeight="251684864" behindDoc="0" locked="0" layoutInCell="1" allowOverlap="1" wp14:anchorId="1AFE38B0" wp14:editId="4E2BC34C">
+            <wp:simplePos x="0" y="0"/>
+            <wp:positionH relativeFrom="column">
+              <wp:posOffset>0</wp:posOffset>
+            </wp:positionH>
+            <wp:positionV relativeFrom="paragraph">
+              <wp:posOffset>219075</wp:posOffset>
+            </wp:positionV>
+            <wp:extent cx="2512695" cy="2061210"/>
+            <wp:effectExtent l="0" t="0" r="1905" b="0"/>
+            <wp:wrapSquare wrapText="bothSides"/>
+            <wp:docPr id="309525609" name="Obraz 1" descr="Obraz zawierający tekst, zrzut ekranu, Czcionka&#10;&#10;Opis wygenerowany automatycznie"/>
+            <wp:cNvGraphicFramePr>
+              <a:graphicFrameLocks xmlns:a="http://schemas.openxmlformats.org/drawingml/2006/main" noChangeAspect="1"/>
+            </wp:cNvGraphicFramePr>
+            <a:graphic xmlns:a="http://schemas.openxmlformats.org/drawingml/2006/main">
+              <a:graphicData uri="http://schemas.openxmlformats.org/drawingml/2006/picture">
+                <pic:pic xmlns:pic="http://schemas.openxmlformats.org/drawingml/2006/picture">
+                  <pic:nvPicPr>
+                    <pic:cNvPr id="309525609" name="Obraz 1" descr="Obraz zawierający tekst, zrzut ekranu, Czcionka&#10;&#10;Opis wygenerowany automatycznie"/>
+                    <pic:cNvPicPr/>
+                  </pic:nvPicPr>
+                  <pic:blipFill>
+                    <a:blip r:embed="rId19" cstate="print">
+                      <a:extLst>
+                        <a:ext uri="{28A0092B-C50C-407E-A947-70E740481C1C}">
+                          <a14:useLocalDpi xmlns:a14="http://schemas.microsoft.com/office/drawing/2010/main" val="0"/>
+                        </a:ext>
+                      </a:extLst>
+                    </a:blip>
+                    <a:stretch>
+                      <a:fillRect/>
+                    </a:stretch>
+                  </pic:blipFill>
+                  <pic:spPr>
+                    <a:xfrm>
+                      <a:off x="0" y="0"/>
+                      <a:ext cx="2512695" cy="2061210"/>
+                    </a:xfrm>
+                    <a:prstGeom prst="rect">
+                      <a:avLst/>
+                    </a:prstGeom>
+                  </pic:spPr>
+                </pic:pic>
+              </a:graphicData>
+            </a:graphic>
+          </wp:anchor>
+        </w:drawing>
+      </w:r>
+    </w:p>
+    <w:p>
+      <w:r>
+        <w:t xml:space="preserve">Zapobiegliśmy przeuczeniu poprzez zachowanie jedynie modelu o najniższym </w:t>
+      </w:r>
+      <w:r>
+        <w:t xml:space="preserve">MSELoss </w:t>
+      </w:r>
+      <w:r>
+        <w:t xml:space="preserve">dla zbioru walidacyjnego </w:t>
+      </w:r>
+      <w:r>
+        <w:t>i zatrzymując trenowanie, jeśli 10 razy z rzędu po uczeniu model nie będzie lepszy od najlepszego modelu.</w:t>
+      </w:r>
+    </w:p>
+    <w:p>
+      <w:r>
+        <w:rPr>
+          <w:noProof/>
+        </w:rPr>
+        <w:drawing>
+          <wp:anchor distT="0" distB="0" distL="114300" distR="114300" simplePos="0" relativeHeight="251670528" behindDoc="0" locked="0" layoutInCell="1" allowOverlap="1" wp14:anchorId="1AC4A70D" wp14:editId="42BFA36C">
+            <wp:simplePos x="0" y="0"/>
+            <wp:positionH relativeFrom="margin">
+              <wp:posOffset>1895475</wp:posOffset>
+            </wp:positionH>
+            <wp:positionV relativeFrom="paragraph">
+              <wp:posOffset>1010285</wp:posOffset>
+            </wp:positionV>
+            <wp:extent cx="1352550" cy="1381125"/>
+            <wp:effectExtent l="0" t="0" r="0" b="9525"/>
+            <wp:wrapThrough wrapText="bothSides">
+              <wp:wrapPolygon edited="0">
+                <wp:start x="0" y="0"/>
+                <wp:lineTo x="0" y="21451"/>
+                <wp:lineTo x="21296" y="21451"/>
+                <wp:lineTo x="21296" y="0"/>
+                <wp:lineTo x="0" y="0"/>
+              </wp:wrapPolygon>
+            </wp:wrapThrough>
+            <wp:docPr id="1807628633" name="Obraz 1" descr="Obraz zawierający tekst, Wykres, linia, zrzut ekranu&#10;&#10;Opis wygenerowany automatycznie"/>
+            <wp:cNvGraphicFramePr>
+              <a:graphicFrameLocks xmlns:a="http://schemas.openxmlformats.org/drawingml/2006/main" noChangeAspect="1"/>
+            </wp:cNvGraphicFramePr>
+            <a:graphic xmlns:a="http://schemas.openxmlformats.org/drawingml/2006/main">
+              <a:graphicData uri="http://schemas.openxmlformats.org/drawingml/2006/picture">
+                <pic:pic xmlns:pic="http://schemas.openxmlformats.org/drawingml/2006/picture">
+                  <pic:nvPicPr>
+                    <pic:cNvPr id="1807628633" name="Obraz 1" descr="Obraz zawierający tekst, Wykres, linia, zrzut ekranu&#10;&#10;Opis wygenerowany automatycznie"/>
+                    <pic:cNvPicPr/>
+                  </pic:nvPicPr>
+                  <pic:blipFill rotWithShape="1">
+                    <a:blip r:embed="rId20" cstate="print">
+                      <a:extLst>
+                        <a:ext uri="{28A0092B-C50C-407E-A947-70E740481C1C}">
+                          <a14:useLocalDpi xmlns:a14="http://schemas.microsoft.com/office/drawing/2010/main" val="0"/>
+                        </a:ext>
+                      </a:extLst>
+                    </a:blip>
+                    <a:srcRect r="17298"/>
+                    <a:stretch/>
+                  </pic:blipFill>
+                  <pic:spPr bwMode="auto">
+                    <a:xfrm>
+                      <a:off x="0" y="0"/>
+                      <a:ext cx="1352550" cy="1381125"/>
+                    </a:xfrm>
+                    <a:prstGeom prst="rect">
+                      <a:avLst/>
+                    </a:prstGeom>
+                    <a:ln>
+                      <a:noFill/>
+                    </a:ln>
+                    <a:extLst>
+                      <a:ext uri="{53640926-AAD7-44D8-BBD7-CCE9431645EC}">
+                        <a14:shadowObscured xmlns:a14="http://schemas.microsoft.com/office/drawing/2010/main"/>
+                      </a:ext>
+                    </a:extLst>
+                  </pic:spPr>
+                </pic:pic>
+              </a:graphicData>
+            </a:graphic>
+            <wp14:sizeRelH relativeFrom="margin">
+              <wp14:pctWidth>0</wp14:pctWidth>
+            </wp14:sizeRelH>
+            <wp14:sizeRelV relativeFrom="margin">
+              <wp14:pctHeight>0</wp14:pctHeight>
+            </wp14:sizeRelV>
+          </wp:anchor>
+        </w:drawing>
+      </w:r>
+      <w:r>
+        <w:rPr>
+          <w:noProof/>
+        </w:rPr>
+        <w:drawing>
+          <wp:anchor distT="0" distB="0" distL="114300" distR="114300" simplePos="0" relativeHeight="251669504" behindDoc="0" locked="0" layoutInCell="1" allowOverlap="1" wp14:anchorId="6413F5E0" wp14:editId="23E27C19">
+            <wp:simplePos x="0" y="0"/>
+            <wp:positionH relativeFrom="margin">
+              <wp:align>left</wp:align>
+            </wp:positionH>
+            <wp:positionV relativeFrom="paragraph">
+              <wp:posOffset>991235</wp:posOffset>
+            </wp:positionV>
+            <wp:extent cx="1825625" cy="1552575"/>
+            <wp:effectExtent l="0" t="0" r="3175" b="0"/>
+            <wp:wrapThrough wrapText="bothSides">
+              <wp:wrapPolygon edited="0">
+                <wp:start x="0" y="0"/>
+                <wp:lineTo x="0" y="21202"/>
+                <wp:lineTo x="21412" y="21202"/>
+                <wp:lineTo x="21412" y="0"/>
+                <wp:lineTo x="0" y="0"/>
+              </wp:wrapPolygon>
+            </wp:wrapThrough>
+            <wp:docPr id="1735268907" name="Obraz 1" descr="Obraz zawierający tekst, Wykres, zrzut ekranu, linia&#10;&#10;Opis wygenerowany automatycznie"/>
+            <wp:cNvGraphicFramePr>
+              <a:graphicFrameLocks xmlns:a="http://schemas.openxmlformats.org/drawingml/2006/main" noChangeAspect="1"/>
+            </wp:cNvGraphicFramePr>
+            <a:graphic xmlns:a="http://schemas.openxmlformats.org/drawingml/2006/main">
+              <a:graphicData uri="http://schemas.openxmlformats.org/drawingml/2006/picture">
+                <pic:pic xmlns:pic="http://schemas.openxmlformats.org/drawingml/2006/picture">
+                  <pic:nvPicPr>
+                    <pic:cNvPr id="1735268907" name="Obraz 1" descr="Obraz zawierający tekst, Wykres, zrzut ekranu, linia&#10;&#10;Opis wygenerowany automatycznie"/>
+                    <pic:cNvPicPr/>
+                  </pic:nvPicPr>
+                  <pic:blipFill>
+                    <a:blip r:embed="rId21" cstate="print">
+                      <a:extLst>
+                        <a:ext uri="{28A0092B-C50C-407E-A947-70E740481C1C}">
+                          <a14:useLocalDpi xmlns:a14="http://schemas.microsoft.com/office/drawing/2010/main" val="0"/>
+                        </a:ext>
+                      </a:extLst>
+                    </a:blip>
+                    <a:stretch>
+                      <a:fillRect/>
+                    </a:stretch>
+                  </pic:blipFill>
+                  <pic:spPr>
+                    <a:xfrm>
+                      <a:off x="0" y="0"/>
+                      <a:ext cx="1829178" cy="1555140"/>
                     </a:xfrm>
                     <a:prstGeom prst="rect">
                       <a:avLst/>
@@ -1318,30 +1202,35 @@
         </w:drawing>
       </w:r>
       <w:r>
+        <w:t>Najniższą wartość MSELoss w przypadku kodowania w 1 wymiarze uzyskaliśmy dla modelu liniowego</w:t>
+      </w:r>
+      <w:r>
+        <w:t xml:space="preserve"> (</w:t>
+      </w:r>
+      <w:r>
+        <w:t>TransformerLinearRegressionModel</w:t>
+      </w:r>
+      <w:r>
+        <w:t>)</w:t>
+      </w:r>
+      <w:r>
+        <w:t>:</w:t>
+      </w:r>
+      <w:r>
+        <w:rPr>
+          <w:noProof/>
+        </w:rPr>
+        <w:t xml:space="preserve"> </w:t>
+      </w:r>
+      <w:r>
         <w:rPr>
           <w:noProof/>
         </w:rPr>
         <w:drawing>
-          <wp:anchor distT="0" distB="0" distL="114300" distR="114300" simplePos="0" relativeHeight="251673600" behindDoc="0" locked="0" layoutInCell="1" allowOverlap="1" wp14:anchorId="2712A310" wp14:editId="742FDA40">
-            <wp:simplePos x="0" y="0"/>
-            <wp:positionH relativeFrom="margin">
-              <wp:posOffset>0</wp:posOffset>
-            </wp:positionH>
-            <wp:positionV relativeFrom="paragraph">
-              <wp:posOffset>446585</wp:posOffset>
-            </wp:positionV>
-            <wp:extent cx="4686954" cy="552527"/>
+          <wp:inline distT="0" distB="0" distL="0" distR="0" wp14:anchorId="547EA4DF" wp14:editId="650B29A5">
+            <wp:extent cx="3683479" cy="427614"/>
             <wp:effectExtent l="0" t="0" r="0" b="0"/>
-            <wp:wrapThrough wrapText="bothSides">
-              <wp:wrapPolygon edited="0">
-                <wp:start x="0" y="0"/>
-                <wp:lineTo x="0" y="20855"/>
-                <wp:lineTo x="21509" y="20855"/>
-                <wp:lineTo x="21509" y="0"/>
-                <wp:lineTo x="0" y="0"/>
-              </wp:wrapPolygon>
-            </wp:wrapThrough>
-            <wp:docPr id="1612428963" name="Obraz 1" descr="Obraz zawierający tekst, zrzut ekranu, Czcionka, linia&#10;&#10;Opis wygenerowany automatycznie"/>
+            <wp:docPr id="1779025300" name="Obraz 1" descr="Obraz zawierający tekst, zrzut ekranu, Czcionka, linia&#10;&#10;Opis wygenerowany automatycznie"/>
             <wp:cNvGraphicFramePr>
               <a:graphicFrameLocks xmlns:a="http://schemas.openxmlformats.org/drawingml/2006/main" noChangeAspect="1"/>
             </wp:cNvGraphicFramePr>
@@ -1349,11 +1238,129 @@
               <a:graphicData uri="http://schemas.openxmlformats.org/drawingml/2006/picture">
                 <pic:pic xmlns:pic="http://schemas.openxmlformats.org/drawingml/2006/picture">
                   <pic:nvPicPr>
-                    <pic:cNvPr id="1612428963" name="Obraz 1" descr="Obraz zawierający tekst, zrzut ekranu, Czcionka, linia&#10;&#10;Opis wygenerowany automatycznie"/>
+                    <pic:cNvPr id="1779025300" name="Obraz 1" descr="Obraz zawierający tekst, zrzut ekranu, Czcionka, linia&#10;&#10;Opis wygenerowany automatycznie"/>
                     <pic:cNvPicPr/>
                   </pic:nvPicPr>
                   <pic:blipFill>
-                    <a:blip r:embed="rId19">
+                    <a:blip r:embed="rId22"/>
+                    <a:stretch>
+                      <a:fillRect/>
+                    </a:stretch>
+                  </pic:blipFill>
+                  <pic:spPr>
+                    <a:xfrm>
+                      <a:off x="0" y="0"/>
+                      <a:ext cx="3728377" cy="432826"/>
+                    </a:xfrm>
+                    <a:prstGeom prst="rect">
+                      <a:avLst/>
+                    </a:prstGeom>
+                  </pic:spPr>
+                </pic:pic>
+              </a:graphicData>
+            </a:graphic>
+          </wp:inline>
+        </w:drawing>
+      </w:r>
+    </w:p>
+    <w:p>
+      <w:r>
+        <w:t>Jak wyraźnie widać uzyskaliśmy słaby wynik</w:t>
+      </w:r>
+      <w:r>
+        <w:t>.</w:t>
+      </w:r>
+      <w:r>
+        <w:br/>
+        <w:t>Jeszcze gorsze wyniki uzyskaliśmy dla modelów nieliniowych</w:t>
+      </w:r>
+      <w:r>
+        <w:t xml:space="preserve"> (</w:t>
+      </w:r>
+      <w:r>
+        <w:t>Transformer</w:t>
+      </w:r>
+      <w:r>
+        <w:t xml:space="preserve"> </w:t>
+      </w:r>
+      <w:r>
+        <w:t>NonlinearRegressionModel</w:t>
+      </w:r>
+      <w:r>
+        <w:t>)</w:t>
+      </w:r>
+      <w:r>
+        <w:t xml:space="preserve"> przedstawion</w:t>
+      </w:r>
+      <w:r>
+        <w:t>ego</w:t>
+      </w:r>
+      <w:r>
+        <w:t xml:space="preserve"> poniżej:</w:t>
+      </w:r>
+      <w:r>
+        <w:t xml:space="preserve"> </w:t>
+      </w:r>
+    </w:p>
+    <w:p/>
+    <w:p>
+      <w:r>
+        <w:t xml:space="preserve">Dla kodowania w 2 wymiarach osiągnięto </w:t>
+      </w:r>
+      <w:r>
+        <w:t>naj</w:t>
+      </w:r>
+      <w:r>
+        <w:t>lepsze wyniki</w:t>
+      </w:r>
+      <w:r>
+        <w:t xml:space="preserve"> przy użyciu </w:t>
+      </w:r>
+      <w:r>
+        <w:t>TransformerNonlinearRegressionModel</w:t>
+      </w:r>
+      <w:r>
+        <w:t>:</w:t>
+      </w:r>
+    </w:p>
+    <w:p>
+      <w:r>
+        <w:rPr>
+          <w:noProof/>
+        </w:rPr>
+        <w:drawing>
+          <wp:anchor distT="0" distB="0" distL="114300" distR="114300" simplePos="0" relativeHeight="251673600" behindDoc="1" locked="0" layoutInCell="1" allowOverlap="1" wp14:anchorId="0106036E" wp14:editId="4031B64F">
+            <wp:simplePos x="0" y="0"/>
+            <wp:positionH relativeFrom="margin">
+              <wp:posOffset>3304983</wp:posOffset>
+            </wp:positionH>
+            <wp:positionV relativeFrom="paragraph">
+              <wp:posOffset>-42485</wp:posOffset>
+            </wp:positionV>
+            <wp:extent cx="2207895" cy="1762760"/>
+            <wp:effectExtent l="0" t="0" r="1905" b="8890"/>
+            <wp:wrapTight wrapText="bothSides">
+              <wp:wrapPolygon edited="0">
+                <wp:start x="0" y="0"/>
+                <wp:lineTo x="0" y="21476"/>
+                <wp:lineTo x="21432" y="21476"/>
+                <wp:lineTo x="21432" y="0"/>
+                <wp:lineTo x="0" y="0"/>
+              </wp:wrapPolygon>
+            </wp:wrapTight>
+            <wp:docPr id="1442381968" name="Obraz 1" descr="Obraz zawierający tekst, zrzut ekranu, diagram, Wykres&#10;&#10;Opis wygenerowany automatycznie"/>
+            <wp:cNvGraphicFramePr>
+              <a:graphicFrameLocks xmlns:a="http://schemas.openxmlformats.org/drawingml/2006/main" noChangeAspect="1"/>
+            </wp:cNvGraphicFramePr>
+            <a:graphic xmlns:a="http://schemas.openxmlformats.org/drawingml/2006/main">
+              <a:graphicData uri="http://schemas.openxmlformats.org/drawingml/2006/picture">
+                <pic:pic xmlns:pic="http://schemas.openxmlformats.org/drawingml/2006/picture">
+                  <pic:nvPicPr>
+                    <pic:cNvPr id="1442381968" name="Obraz 1" descr="Obraz zawierający tekst, zrzut ekranu, diagram, Wykres&#10;&#10;Opis wygenerowany automatycznie"/>
+                    <pic:cNvPicPr/>
+                  </pic:nvPicPr>
+                  <pic:blipFill>
+                    <a:blip r:embed="rId23" cstate="print">
                       <a:extLst>
                         <a:ext uri="{28A0092B-C50C-407E-A947-70E740481C1C}">
                           <a14:useLocalDpi xmlns:a14="http://schemas.microsoft.com/office/drawing/2010/main" val="0"/>
@@ -1367,7 +1374,7 @@
                   <pic:spPr>
                     <a:xfrm>
                       <a:off x="0" y="0"/>
-                      <a:ext cx="4686954" cy="552527"/>
+                      <a:ext cx="2207895" cy="1762760"/>
                     </a:xfrm>
                     <a:prstGeom prst="rect">
                       <a:avLst/>
@@ -1376,41 +1383,152 @@
                 </pic:pic>
               </a:graphicData>
             </a:graphic>
+            <wp14:sizeRelH relativeFrom="margin">
+              <wp14:pctWidth>0</wp14:pctWidth>
+            </wp14:sizeRelH>
+            <wp14:sizeRelV relativeFrom="margin">
+              <wp14:pctHeight>0</wp14:pctHeight>
+            </wp14:sizeRelV>
           </wp:anchor>
         </w:drawing>
       </w:r>
       <w:r>
-        <w:t xml:space="preserve">Dla kodowania w 2 wymiarach osiągnięto </w:t>
-      </w:r>
-      <w:r>
-        <w:t>naj</w:t>
-      </w:r>
-      <w:r>
-        <w:t>lepsze wyniki</w:t>
-      </w:r>
-      <w:r>
-        <w:t xml:space="preserve"> przy użyciu </w:t>
-      </w:r>
-      <w:proofErr w:type="spellStart"/>
-      <w:r>
-        <w:t>TransformerNonlinearRegressionModel</w:t>
-      </w:r>
-      <w:proofErr w:type="spellEnd"/>
-      <w:r>
-        <w:t>:</w:t>
+        <w:rPr>
+          <w:noProof/>
+        </w:rPr>
+        <w:drawing>
+          <wp:anchor distT="0" distB="0" distL="114300" distR="114300" simplePos="0" relativeHeight="251674624" behindDoc="0" locked="0" layoutInCell="1" allowOverlap="1" wp14:anchorId="4666FF8D" wp14:editId="6A5B0091">
+            <wp:simplePos x="0" y="0"/>
+            <wp:positionH relativeFrom="margin">
+              <wp:align>left</wp:align>
+            </wp:positionH>
+            <wp:positionV relativeFrom="paragraph">
+              <wp:posOffset>376998</wp:posOffset>
+            </wp:positionV>
+            <wp:extent cx="2130425" cy="1345565"/>
+            <wp:effectExtent l="0" t="0" r="3175" b="6985"/>
+            <wp:wrapThrough wrapText="bothSides">
+              <wp:wrapPolygon edited="0">
+                <wp:start x="0" y="0"/>
+                <wp:lineTo x="0" y="21406"/>
+                <wp:lineTo x="21439" y="21406"/>
+                <wp:lineTo x="21439" y="0"/>
+                <wp:lineTo x="0" y="0"/>
+              </wp:wrapPolygon>
+            </wp:wrapThrough>
+            <wp:docPr id="1211565981" name="Obraz 1" descr="Obraz zawierający tekst, Wykres, linia, diagram&#10;&#10;Opis wygenerowany automatycznie"/>
+            <wp:cNvGraphicFramePr>
+              <a:graphicFrameLocks xmlns:a="http://schemas.openxmlformats.org/drawingml/2006/main" noChangeAspect="1"/>
+            </wp:cNvGraphicFramePr>
+            <a:graphic xmlns:a="http://schemas.openxmlformats.org/drawingml/2006/main">
+              <a:graphicData uri="http://schemas.openxmlformats.org/drawingml/2006/picture">
+                <pic:pic xmlns:pic="http://schemas.openxmlformats.org/drawingml/2006/picture">
+                  <pic:nvPicPr>
+                    <pic:cNvPr id="1211565981" name="Obraz 1" descr="Obraz zawierający tekst, Wykres, linia, diagram&#10;&#10;Opis wygenerowany automatycznie"/>
+                    <pic:cNvPicPr/>
+                  </pic:nvPicPr>
+                  <pic:blipFill>
+                    <a:blip r:embed="rId24" cstate="print">
+                      <a:extLst>
+                        <a:ext uri="{28A0092B-C50C-407E-A947-70E740481C1C}">
+                          <a14:useLocalDpi xmlns:a14="http://schemas.microsoft.com/office/drawing/2010/main" val="0"/>
+                        </a:ext>
+                      </a:extLst>
+                    </a:blip>
+                    <a:stretch>
+                      <a:fillRect/>
+                    </a:stretch>
+                  </pic:blipFill>
+                  <pic:spPr>
+                    <a:xfrm>
+                      <a:off x="0" y="0"/>
+                      <a:ext cx="2130425" cy="1345565"/>
+                    </a:xfrm>
+                    <a:prstGeom prst="rect">
+                      <a:avLst/>
+                    </a:prstGeom>
+                  </pic:spPr>
+                </pic:pic>
+              </a:graphicData>
+            </a:graphic>
+            <wp14:sizeRelH relativeFrom="margin">
+              <wp14:pctWidth>0</wp14:pctWidth>
+            </wp14:sizeRelH>
+            <wp14:sizeRelV relativeFrom="margin">
+              <wp14:pctHeight>0</wp14:pctHeight>
+            </wp14:sizeRelV>
+          </wp:anchor>
+        </w:drawing>
+      </w:r>
+      <w:r>
+        <w:rPr>
+          <w:noProof/>
+        </w:rPr>
+        <w:drawing>
+          <wp:anchor distT="0" distB="0" distL="114300" distR="114300" simplePos="0" relativeHeight="251672576" behindDoc="0" locked="0" layoutInCell="1" allowOverlap="1" wp14:anchorId="2712A310" wp14:editId="72CD4E02">
+            <wp:simplePos x="0" y="0"/>
+            <wp:positionH relativeFrom="margin">
+              <wp:align>left</wp:align>
+            </wp:positionH>
+            <wp:positionV relativeFrom="paragraph">
+              <wp:posOffset>5211</wp:posOffset>
+            </wp:positionV>
+            <wp:extent cx="3208655" cy="377825"/>
+            <wp:effectExtent l="0" t="0" r="0" b="3175"/>
+            <wp:wrapSquare wrapText="bothSides"/>
+            <wp:docPr id="1612428963" name="Obraz 1" descr="Obraz zawierający tekst, zrzut ekranu, Czcionka, linia&#10;&#10;Opis wygenerowany automatycznie"/>
+            <wp:cNvGraphicFramePr>
+              <a:graphicFrameLocks xmlns:a="http://schemas.openxmlformats.org/drawingml/2006/main" noChangeAspect="1"/>
+            </wp:cNvGraphicFramePr>
+            <a:graphic xmlns:a="http://schemas.openxmlformats.org/drawingml/2006/main">
+              <a:graphicData uri="http://schemas.openxmlformats.org/drawingml/2006/picture">
+                <pic:pic xmlns:pic="http://schemas.openxmlformats.org/drawingml/2006/picture">
+                  <pic:nvPicPr>
+                    <pic:cNvPr id="1612428963" name="Obraz 1" descr="Obraz zawierający tekst, zrzut ekranu, Czcionka, linia&#10;&#10;Opis wygenerowany automatycznie"/>
+                    <pic:cNvPicPr/>
+                  </pic:nvPicPr>
+                  <pic:blipFill>
+                    <a:blip r:embed="rId25">
+                      <a:extLst>
+                        <a:ext uri="{28A0092B-C50C-407E-A947-70E740481C1C}">
+                          <a14:useLocalDpi xmlns:a14="http://schemas.microsoft.com/office/drawing/2010/main" val="0"/>
+                        </a:ext>
+                      </a:extLst>
+                    </a:blip>
+                    <a:stretch>
+                      <a:fillRect/>
+                    </a:stretch>
+                  </pic:blipFill>
+                  <pic:spPr>
+                    <a:xfrm>
+                      <a:off x="0" y="0"/>
+                      <a:ext cx="3208655" cy="377825"/>
+                    </a:xfrm>
+                    <a:prstGeom prst="rect">
+                      <a:avLst/>
+                    </a:prstGeom>
+                  </pic:spPr>
+                </pic:pic>
+              </a:graphicData>
+            </a:graphic>
+            <wp14:sizeRelH relativeFrom="margin">
+              <wp14:pctWidth>0</wp14:pctWidth>
+            </wp14:sizeRelH>
+            <wp14:sizeRelV relativeFrom="margin">
+              <wp14:pctHeight>0</wp14:pctHeight>
+            </wp14:sizeRelV>
+          </wp:anchor>
+        </w:drawing>
       </w:r>
     </w:p>
+    <w:p/>
+    <w:p/>
+    <w:p/>
+    <w:p/>
     <w:p>
       <w:r>
-        <w:t xml:space="preserve">Jednak najlepsze wyniki osiągnięto dla kodowania w 128 wymiarach z użyciem </w:t>
-      </w:r>
-      <w:proofErr w:type="spellStart"/>
-      <w:r>
-        <w:t>TransformerLinearRegressionModel</w:t>
-      </w:r>
-      <w:proofErr w:type="spellEnd"/>
-      <w:r>
-        <w:t>:</w:t>
+        <w:lastRenderedPageBreak/>
+        <w:t>Jednak najlepsze wyniki osiągnięto dla kodowania w 128 wymiarach z użyciem TransformerLinearRegressionModel:</w:t>
       </w:r>
       <w:r>
         <w:rPr>
@@ -1438,7 +1556,7 @@
                     <pic:cNvPicPr/>
                   </pic:nvPicPr>
                   <pic:blipFill rotWithShape="1">
-                    <a:blip r:embed="rId20"/>
+                    <a:blip r:embed="rId26"/>
                     <a:srcRect b="27044"/>
                     <a:stretch/>
                   </pic:blipFill>
@@ -1471,9 +1589,76 @@
         <w:rPr>
           <w:noProof/>
         </w:rPr>
-        <w:lastRenderedPageBreak/>
         <w:drawing>
-          <wp:anchor distT="0" distB="0" distL="114300" distR="114300" simplePos="0" relativeHeight="251677696" behindDoc="0" locked="0" layoutInCell="1" allowOverlap="1" wp14:anchorId="12877068" wp14:editId="6AC34E5D">
+          <wp:anchor distT="0" distB="0" distL="114300" distR="114300" simplePos="0" relativeHeight="251675648" behindDoc="0" locked="0" layoutInCell="1" allowOverlap="1" wp14:anchorId="59BCF51F" wp14:editId="2072ACC7">
+            <wp:simplePos x="0" y="0"/>
+            <wp:positionH relativeFrom="margin">
+              <wp:align>left</wp:align>
+            </wp:positionH>
+            <wp:positionV relativeFrom="paragraph">
+              <wp:posOffset>-3810</wp:posOffset>
+            </wp:positionV>
+            <wp:extent cx="3432810" cy="2192020"/>
+            <wp:effectExtent l="0" t="0" r="0" b="0"/>
+            <wp:wrapThrough wrapText="bothSides">
+              <wp:wrapPolygon edited="0">
+                <wp:start x="0" y="0"/>
+                <wp:lineTo x="0" y="21400"/>
+                <wp:lineTo x="21456" y="21400"/>
+                <wp:lineTo x="21456" y="0"/>
+                <wp:lineTo x="0" y="0"/>
+              </wp:wrapPolygon>
+            </wp:wrapThrough>
+            <wp:docPr id="1889125455" name="Obraz 1" descr="Obraz zawierający tekst, Wykres, linia, diagram&#10;&#10;Opis wygenerowany automatycznie"/>
+            <wp:cNvGraphicFramePr>
+              <a:graphicFrameLocks xmlns:a="http://schemas.openxmlformats.org/drawingml/2006/main" noChangeAspect="1"/>
+            </wp:cNvGraphicFramePr>
+            <a:graphic xmlns:a="http://schemas.openxmlformats.org/drawingml/2006/main">
+              <a:graphicData uri="http://schemas.openxmlformats.org/drawingml/2006/picture">
+                <pic:pic xmlns:pic="http://schemas.openxmlformats.org/drawingml/2006/picture">
+                  <pic:nvPicPr>
+                    <pic:cNvPr id="1889125455" name="Obraz 1" descr="Obraz zawierający tekst, Wykres, linia, diagram&#10;&#10;Opis wygenerowany automatycznie"/>
+                    <pic:cNvPicPr/>
+                  </pic:nvPicPr>
+                  <pic:blipFill>
+                    <a:blip r:embed="rId27" cstate="print">
+                      <a:extLst>
+                        <a:ext uri="{28A0092B-C50C-407E-A947-70E740481C1C}">
+                          <a14:useLocalDpi xmlns:a14="http://schemas.microsoft.com/office/drawing/2010/main" val="0"/>
+                        </a:ext>
+                      </a:extLst>
+                    </a:blip>
+                    <a:stretch>
+                      <a:fillRect/>
+                    </a:stretch>
+                  </pic:blipFill>
+                  <pic:spPr>
+                    <a:xfrm>
+                      <a:off x="0" y="0"/>
+                      <a:ext cx="3432810" cy="2192020"/>
+                    </a:xfrm>
+                    <a:prstGeom prst="rect">
+                      <a:avLst/>
+                    </a:prstGeom>
+                  </pic:spPr>
+                </pic:pic>
+              </a:graphicData>
+            </a:graphic>
+            <wp14:sizeRelH relativeFrom="margin">
+              <wp14:pctWidth>0</wp14:pctWidth>
+            </wp14:sizeRelH>
+            <wp14:sizeRelV relativeFrom="margin">
+              <wp14:pctHeight>0</wp14:pctHeight>
+            </wp14:sizeRelV>
+          </wp:anchor>
+        </w:drawing>
+      </w:r>
+      <w:r>
+        <w:rPr>
+          <w:noProof/>
+        </w:rPr>
+        <w:drawing>
+          <wp:anchor distT="0" distB="0" distL="114300" distR="114300" simplePos="0" relativeHeight="251676672" behindDoc="0" locked="0" layoutInCell="1" allowOverlap="1" wp14:anchorId="12877068" wp14:editId="370C0006">
             <wp:simplePos x="0" y="0"/>
             <wp:positionH relativeFrom="margin">
               <wp:posOffset>3976777</wp:posOffset>
@@ -1504,7 +1689,7 @@
                     <pic:cNvPicPr/>
                   </pic:nvPicPr>
                   <pic:blipFill>
-                    <a:blip r:embed="rId21" cstate="print">
+                    <a:blip r:embed="rId28" cstate="print">
                       <a:extLst>
                         <a:ext uri="{28A0092B-C50C-407E-A947-70E740481C1C}">
                           <a14:useLocalDpi xmlns:a14="http://schemas.microsoft.com/office/drawing/2010/main" val="0"/>
@@ -1537,30 +1722,27 @@
         </w:drawing>
       </w:r>
       <w:r>
+        <w:t>Dla modelu linowego rozkład w 2 wymiarach wyglądał następująco:</w:t>
+      </w:r>
+    </w:p>
+    <w:p/>
+    <w:p/>
+    <w:p/>
+    <w:p/>
+    <w:p/>
+    <w:p/>
+    <w:p>
+      <w:pPr>
         <w:rPr>
           <w:noProof/>
         </w:rPr>
+      </w:pPr>
+      <w:r>
         <w:drawing>
-          <wp:anchor distT="0" distB="0" distL="114300" distR="114300" simplePos="0" relativeHeight="251676672" behindDoc="0" locked="0" layoutInCell="1" allowOverlap="1" wp14:anchorId="59BCF51F" wp14:editId="621DC6DE">
-            <wp:simplePos x="0" y="0"/>
-            <wp:positionH relativeFrom="column">
-              <wp:posOffset>-2648</wp:posOffset>
-            </wp:positionH>
-            <wp:positionV relativeFrom="paragraph">
-              <wp:posOffset>527</wp:posOffset>
-            </wp:positionV>
-            <wp:extent cx="3922519" cy="2505075"/>
-            <wp:effectExtent l="0" t="0" r="1905" b="0"/>
-            <wp:wrapThrough wrapText="bothSides">
-              <wp:wrapPolygon edited="0">
-                <wp:start x="0" y="0"/>
-                <wp:lineTo x="0" y="21354"/>
-                <wp:lineTo x="21506" y="21354"/>
-                <wp:lineTo x="21506" y="0"/>
-                <wp:lineTo x="0" y="0"/>
-              </wp:wrapPolygon>
-            </wp:wrapThrough>
-            <wp:docPr id="1889125455" name="Obraz 1" descr="Obraz zawierający tekst, Wykres, linia, diagram&#10;&#10;Opis wygenerowany automatycznie"/>
+          <wp:inline distT="0" distB="0" distL="0" distR="0" wp14:anchorId="068E7138" wp14:editId="5AE0ADF0">
+            <wp:extent cx="3724275" cy="1494417"/>
+            <wp:effectExtent l="0" t="0" r="0" b="0"/>
+            <wp:docPr id="57024758" name="Obraz 1" descr="Obraz zawierający tekst, zrzut ekranu, Czcionka, oprogramowanie&#10;&#10;Opis wygenerowany automatycznie"/>
             <wp:cNvGraphicFramePr>
               <a:graphicFrameLocks xmlns:a="http://schemas.openxmlformats.org/drawingml/2006/main" noChangeAspect="1"/>
             </wp:cNvGraphicFramePr>
@@ -1568,17 +1750,11 @@
               <a:graphicData uri="http://schemas.openxmlformats.org/drawingml/2006/picture">
                 <pic:pic xmlns:pic="http://schemas.openxmlformats.org/drawingml/2006/picture">
                   <pic:nvPicPr>
-                    <pic:cNvPr id="1889125455" name="Obraz 1" descr="Obraz zawierający tekst, Wykres, linia, diagram&#10;&#10;Opis wygenerowany automatycznie"/>
+                    <pic:cNvPr id="57024758" name="Obraz 1" descr="Obraz zawierający tekst, zrzut ekranu, Czcionka, oprogramowanie&#10;&#10;Opis wygenerowany automatycznie"/>
                     <pic:cNvPicPr/>
                   </pic:nvPicPr>
                   <pic:blipFill>
-                    <a:blip r:embed="rId22">
-                      <a:extLst>
-                        <a:ext uri="{28A0092B-C50C-407E-A947-70E740481C1C}">
-                          <a14:useLocalDpi xmlns:a14="http://schemas.microsoft.com/office/drawing/2010/main" val="0"/>
-                        </a:ext>
-                      </a:extLst>
-                    </a:blip>
+                    <a:blip r:embed="rId29"/>
                     <a:stretch>
                       <a:fillRect/>
                     </a:stretch>
@@ -1586,7 +1762,7 @@
                   <pic:spPr>
                     <a:xfrm>
                       <a:off x="0" y="0"/>
-                      <a:ext cx="3922519" cy="2505075"/>
+                      <a:ext cx="3749849" cy="1504679"/>
                     </a:xfrm>
                     <a:prstGeom prst="rect">
                       <a:avLst/>
@@ -1595,21 +1771,21 @@
                 </pic:pic>
               </a:graphicData>
             </a:graphic>
-          </wp:anchor>
+          </wp:inline>
         </w:drawing>
       </w:r>
       <w:r>
-        <w:t>Dla modelu linowego rozkład w 2 wymiarach wyglądał następująco:</w:t>
-      </w:r>
-    </w:p>
-    <w:p/>
-    <w:p>
+        <w:rPr>
+          <w:noProof/>
+        </w:rPr>
+        <w:t xml:space="preserve"> </w:t>
+      </w:r>
       <w:r>
         <w:drawing>
-          <wp:inline distT="0" distB="0" distL="0" distR="0" wp14:anchorId="2A9DAA65" wp14:editId="6E63B905">
-            <wp:extent cx="4235570" cy="1207135"/>
+          <wp:inline distT="0" distB="0" distL="0" distR="0" wp14:anchorId="2AD493FB" wp14:editId="1426CC39">
+            <wp:extent cx="2766657" cy="1485900"/>
             <wp:effectExtent l="0" t="0" r="0" b="0"/>
-            <wp:docPr id="880693422" name="Obraz 1" descr="Obraz zawierający tekst, zrzut ekranu, Czcionka, linia&#10;&#10;Opis wygenerowany automatycznie"/>
+            <wp:docPr id="726582238" name="Obraz 1"/>
             <wp:cNvGraphicFramePr>
               <a:graphicFrameLocks xmlns:a="http://schemas.openxmlformats.org/drawingml/2006/main" noChangeAspect="1"/>
             </wp:cNvGraphicFramePr>
@@ -1617,30 +1793,23 @@
               <a:graphicData uri="http://schemas.openxmlformats.org/drawingml/2006/picture">
                 <pic:pic xmlns:pic="http://schemas.openxmlformats.org/drawingml/2006/picture">
                   <pic:nvPicPr>
-                    <pic:cNvPr id="880693422" name="Obraz 1" descr="Obraz zawierający tekst, zrzut ekranu, Czcionka, linia&#10;&#10;Opis wygenerowany automatycznie"/>
+                    <pic:cNvPr id="726582238" name=""/>
                     <pic:cNvPicPr/>
                   </pic:nvPicPr>
-                  <pic:blipFill rotWithShape="1">
-                    <a:blip r:embed="rId23"/>
-                    <a:srcRect t="7955" r="7490" b="6358"/>
-                    <a:stretch/>
+                  <pic:blipFill>
+                    <a:blip r:embed="rId30"/>
+                    <a:stretch>
+                      <a:fillRect/>
+                    </a:stretch>
                   </pic:blipFill>
-                  <pic:spPr bwMode="auto">
+                  <pic:spPr>
                     <a:xfrm>
                       <a:off x="0" y="0"/>
-                      <a:ext cx="4238956" cy="1208100"/>
+                      <a:ext cx="2775232" cy="1490505"/>
                     </a:xfrm>
                     <a:prstGeom prst="rect">
                       <a:avLst/>
                     </a:prstGeom>
-                    <a:ln>
-                      <a:noFill/>
-                    </a:ln>
-                    <a:extLst>
-                      <a:ext uri="{53640926-AAD7-44D8-BBD7-CCE9431645EC}">
-                        <a14:shadowObscured xmlns:a14="http://schemas.microsoft.com/office/drawing/2010/main"/>
-                      </a:ext>
-                    </a:extLst>
                   </pic:spPr>
                 </pic:pic>
               </a:graphicData>
@@ -1649,9 +1818,48 @@
         </w:drawing>
       </w:r>
     </w:p>
+    <w:p>
+      <w:r>
+        <w:drawing>
+          <wp:inline distT="0" distB="0" distL="0" distR="0" wp14:anchorId="3FCBB158" wp14:editId="461E5C94">
+            <wp:extent cx="3238500" cy="1025029"/>
+            <wp:effectExtent l="0" t="0" r="0" b="3810"/>
+            <wp:docPr id="540480658" name="Obraz 1" descr="Obraz zawierający tekst, zrzut ekranu, Czcionka&#10;&#10;Opis wygenerowany automatycznie"/>
+            <wp:cNvGraphicFramePr>
+              <a:graphicFrameLocks xmlns:a="http://schemas.openxmlformats.org/drawingml/2006/main" noChangeAspect="1"/>
+            </wp:cNvGraphicFramePr>
+            <a:graphic xmlns:a="http://schemas.openxmlformats.org/drawingml/2006/main">
+              <a:graphicData uri="http://schemas.openxmlformats.org/drawingml/2006/picture">
+                <pic:pic xmlns:pic="http://schemas.openxmlformats.org/drawingml/2006/picture">
+                  <pic:nvPicPr>
+                    <pic:cNvPr id="540480658" name="Obraz 1" descr="Obraz zawierający tekst, zrzut ekranu, Czcionka&#10;&#10;Opis wygenerowany automatycznie"/>
+                    <pic:cNvPicPr/>
+                  </pic:nvPicPr>
+                  <pic:blipFill>
+                    <a:blip r:embed="rId31"/>
+                    <a:stretch>
+                      <a:fillRect/>
+                    </a:stretch>
+                  </pic:blipFill>
+                  <pic:spPr>
+                    <a:xfrm>
+                      <a:off x="0" y="0"/>
+                      <a:ext cx="3243812" cy="1026710"/>
+                    </a:xfrm>
+                    <a:prstGeom prst="rect">
+                      <a:avLst/>
+                    </a:prstGeom>
+                  </pic:spPr>
+                </pic:pic>
+              </a:graphicData>
+            </a:graphic>
+          </wp:inline>
+        </w:drawing>
+      </w:r>
+    </w:p>
     <w:sectPr>
       <w:pgSz w:w="11906" w:h="16838"/>
-      <w:pgMar w:top="1417" w:right="1417" w:bottom="1417" w:left="1417" w:header="708" w:footer="708" w:gutter="0"/>
+      <w:pgMar w:top="720" w:right="720" w:bottom="720" w:left="720" w:header="708" w:footer="708" w:gutter="0"/>
       <w:cols w:space="708"/>
       <w:docGrid w:linePitch="360"/>
     </w:sectPr>

</xml_diff>